<commit_message>
agregado de iteracion 3 fc
</commit_message>
<xml_diff>
--- a/Gestion del Proyecto/Planificacion/7-Plan de Iteración -3- fase Construcción.docx
+++ b/Gestion del Proyecto/Planificacion/7-Plan de Iteración -3- fase Construcción.docx
@@ -1506,7 +1506,7 @@
               </mc:Choice>
               <mc:Fallback>
                 <w:pict>
-                  <v:rect w14:anchorId="353E2CA9" id="Rectangle 17" o:spid="_x0000_s1026" style="position:absolute;margin-left:315.7pt;margin-top:-95.5pt;width:195.35pt;height:864.15pt;z-index:-251645952;visibility:visible;mso-wrap-style:square;mso-width-percent:0;mso-height-percent:0;mso-wrap-distance-left:9pt;mso-wrap-distance-top:0;mso-wrap-distance-right:9pt;mso-wrap-distance-bottom:0;mso-position-horizontal:absolute;mso-position-horizontal-relative:margin;mso-position-vertical:absolute;mso-position-vertical-relative:margin;mso-width-percent:0;mso-height-percent:0;mso-width-relative:page;mso-height-relative:page;v-text-anchor:top" o:gfxdata="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" fillcolor="#92d050" strokecolor="#ffc000">
+                  <v:rect w14:anchorId="5EF60B11" id="Rectangle 17" o:spid="_x0000_s1026" style="position:absolute;margin-left:315.7pt;margin-top:-95.5pt;width:195.35pt;height:864.15pt;z-index:-251645952;visibility:visible;mso-wrap-style:square;mso-width-percent:0;mso-height-percent:0;mso-wrap-distance-left:9pt;mso-wrap-distance-top:0;mso-wrap-distance-right:9pt;mso-wrap-distance-bottom:0;mso-position-horizontal:absolute;mso-position-horizontal-relative:margin;mso-position-vertical:absolute;mso-position-vertical-relative:margin;mso-width-percent:0;mso-height-percent:0;mso-width-relative:page;mso-height-relative:page;v-text-anchor:top" o:gfxdata="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" fillcolor="#92d050" strokecolor="#ffc000">
                     <w10:wrap type="square" anchorx="margin" anchory="margin"/>
                   </v:rect>
                 </w:pict>
@@ -3620,16 +3620,7 @@
           <w:szCs w:val="22"/>
           <w:lang w:val="es-AR"/>
         </w:rPr>
-        <w:t xml:space="preserve">Completar los faltantes de los casos de usos “Realizar Valoración” (CU N°15) y </w:t>
-      </w:r>
-      <w:r>
-        <w:rPr>
-          <w:color w:val="auto"/>
-          <w:sz w:val="22"/>
-          <w:szCs w:val="22"/>
-          <w:lang w:val="es-AR"/>
-        </w:rPr>
-        <w:t>“Indicar Ubicación” (CU N°16).</w:t>
+        <w:t>Completar los faltantes de los casos de usos “Realizar Valoración” (CU N°15) y “Indicar Ubicación” (CU N°16).</w:t>
       </w:r>
     </w:p>
     <w:p>
@@ -4156,21 +4147,21 @@
                 <w:rFonts w:cstheme="minorHAnsi"/>
                 <w:color w:val="auto"/>
               </w:rPr>
-              <w:t>2</w:t>
+              <w:t>17</w:t>
             </w:r>
             <w:r>
               <w:rPr>
                 <w:rFonts w:cstheme="minorHAnsi"/>
                 <w:color w:val="auto"/>
               </w:rPr>
-              <w:t>0</w:t>
+              <w:t>-</w:t>
             </w:r>
             <w:r>
               <w:rPr>
                 <w:rFonts w:cstheme="minorHAnsi"/>
                 <w:color w:val="auto"/>
               </w:rPr>
-              <w:t>-</w:t>
+              <w:t>1</w:t>
             </w:r>
             <w:r>
               <w:rPr>
@@ -4184,7 +4175,7 @@
                 <w:rFonts w:cstheme="minorHAnsi"/>
                 <w:color w:val="auto"/>
               </w:rPr>
-              <w:t>0-17</w:t>
+              <w:t>-17</w:t>
             </w:r>
           </w:p>
         </w:tc>
@@ -4206,21 +4197,21 @@
                 <w:rFonts w:cstheme="minorHAnsi"/>
                 <w:color w:val="auto"/>
               </w:rPr>
-              <w:t>2</w:t>
+              <w:t>17</w:t>
             </w:r>
             <w:r>
               <w:rPr>
                 <w:rFonts w:cstheme="minorHAnsi"/>
                 <w:color w:val="auto"/>
               </w:rPr>
-              <w:t>0</w:t>
+              <w:t>-</w:t>
             </w:r>
             <w:r>
               <w:rPr>
                 <w:rFonts w:cstheme="minorHAnsi"/>
                 <w:color w:val="auto"/>
               </w:rPr>
-              <w:t>-</w:t>
+              <w:t>1</w:t>
             </w:r>
             <w:r>
               <w:rPr>
@@ -4234,7 +4225,7 @@
                 <w:rFonts w:cstheme="minorHAnsi"/>
                 <w:color w:val="auto"/>
               </w:rPr>
-              <w:t>0-17</w:t>
+              <w:t>-17</w:t>
             </w:r>
           </w:p>
         </w:tc>
@@ -4308,7 +4299,7 @@
                 <w:color w:val="auto"/>
                 <w:lang w:val="es-ES"/>
               </w:rPr>
-              <w:t>2</w:t>
+              <w:t>18</w:t>
             </w:r>
             <w:r>
               <w:rPr>
@@ -4316,7 +4307,7 @@
                 <w:color w:val="auto"/>
                 <w:lang w:val="es-ES"/>
               </w:rPr>
-              <w:t>7</w:t>
+              <w:t>-</w:t>
             </w:r>
             <w:r>
               <w:rPr>
@@ -4324,7 +4315,7 @@
                 <w:color w:val="auto"/>
                 <w:lang w:val="es-ES"/>
               </w:rPr>
-              <w:t>-</w:t>
+              <w:t>1</w:t>
             </w:r>
             <w:r>
               <w:rPr>
@@ -4340,7 +4331,7 @@
                 <w:color w:val="auto"/>
                 <w:lang w:val="es-ES"/>
               </w:rPr>
-              <w:t>0-17</w:t>
+              <w:t>-17</w:t>
             </w:r>
           </w:p>
         </w:tc>
@@ -4362,21 +4353,21 @@
                 <w:rFonts w:cstheme="minorHAnsi"/>
                 <w:color w:val="auto"/>
               </w:rPr>
-              <w:t>2</w:t>
+              <w:t>18</w:t>
             </w:r>
             <w:r>
               <w:rPr>
                 <w:rFonts w:cstheme="minorHAnsi"/>
                 <w:color w:val="auto"/>
               </w:rPr>
-              <w:t>7</w:t>
+              <w:t>-</w:t>
             </w:r>
             <w:r>
               <w:rPr>
                 <w:rFonts w:cstheme="minorHAnsi"/>
                 <w:color w:val="auto"/>
               </w:rPr>
-              <w:t>-</w:t>
+              <w:t>1</w:t>
             </w:r>
             <w:r>
               <w:rPr>
@@ -4390,7 +4381,7 @@
                 <w:rFonts w:cstheme="minorHAnsi"/>
                 <w:color w:val="auto"/>
               </w:rPr>
-              <w:t>0-17</w:t>
+              <w:t>-17</w:t>
             </w:r>
           </w:p>
         </w:tc>
@@ -4467,7 +4458,7 @@
                 <w:color w:val="auto"/>
                 <w:lang w:val="es-ES"/>
               </w:rPr>
-              <w:t>2</w:t>
+              <w:t>18</w:t>
             </w:r>
             <w:r>
               <w:rPr>
@@ -4475,7 +4466,7 @@
                 <w:color w:val="auto"/>
                 <w:lang w:val="es-ES"/>
               </w:rPr>
-              <w:t>0</w:t>
+              <w:t>-</w:t>
             </w:r>
             <w:r>
               <w:rPr>
@@ -4483,7 +4474,7 @@
                 <w:color w:val="auto"/>
                 <w:lang w:val="es-ES"/>
               </w:rPr>
-              <w:t>-</w:t>
+              <w:t>1</w:t>
             </w:r>
             <w:r>
               <w:rPr>
@@ -4499,7 +4490,7 @@
                 <w:color w:val="auto"/>
                 <w:lang w:val="es-ES"/>
               </w:rPr>
-              <w:t>0-17</w:t>
+              <w:t>-17</w:t>
             </w:r>
           </w:p>
         </w:tc>
@@ -4523,7 +4514,15 @@
                 <w:color w:val="auto"/>
                 <w:lang w:val="es-ES"/>
               </w:rPr>
-              <w:t>03-</w:t>
+              <w:t>24</w:t>
+            </w:r>
+            <w:r>
+              <w:rPr>
+                <w:rFonts w:cstheme="minorHAnsi"/>
+                <w:color w:val="auto"/>
+                <w:lang w:val="es-ES"/>
+              </w:rPr>
+              <w:t>-</w:t>
             </w:r>
             <w:r>
               <w:rPr>
@@ -4589,7 +4588,7 @@
                 <w:color w:val="auto"/>
                 <w:lang w:val="es-ES"/>
               </w:rPr>
-              <w:t>Gustavo</w:t>
+              <w:t>Juan</w:t>
             </w:r>
           </w:p>
         </w:tc>
@@ -4613,7 +4612,7 @@
                 <w:color w:val="auto"/>
                 <w:lang w:val="es-ES"/>
               </w:rPr>
-              <w:t>2</w:t>
+              <w:t>18</w:t>
             </w:r>
             <w:r>
               <w:rPr>
@@ -4621,7 +4620,7 @@
                 <w:color w:val="auto"/>
                 <w:lang w:val="es-ES"/>
               </w:rPr>
-              <w:t>0</w:t>
+              <w:t>-</w:t>
             </w:r>
             <w:r>
               <w:rPr>
@@ -4629,7 +4628,7 @@
                 <w:color w:val="auto"/>
                 <w:lang w:val="es-ES"/>
               </w:rPr>
-              <w:t>-</w:t>
+              <w:t>1</w:t>
             </w:r>
             <w:r>
               <w:rPr>
@@ -4645,7 +4644,7 @@
                 <w:color w:val="auto"/>
                 <w:lang w:val="es-ES"/>
               </w:rPr>
-              <w:t>0-17</w:t>
+              <w:t>-17</w:t>
             </w:r>
           </w:p>
         </w:tc>
@@ -4669,7 +4668,7 @@
                 <w:color w:val="auto"/>
                 <w:lang w:val="es-ES"/>
               </w:rPr>
-              <w:t>03</w:t>
+              <w:t>24</w:t>
             </w:r>
             <w:r>
               <w:rPr>
@@ -4746,7 +4745,7 @@
                 <w:color w:val="auto"/>
                 <w:lang w:val="es-ES"/>
               </w:rPr>
-              <w:t>Todos</w:t>
+              <w:t>Gustavo</w:t>
             </w:r>
           </w:p>
         </w:tc>
@@ -4770,7 +4769,7 @@
                 <w:color w:val="auto"/>
                 <w:lang w:val="es-ES"/>
               </w:rPr>
-              <w:t>2</w:t>
+              <w:t>20</w:t>
             </w:r>
             <w:r>
               <w:rPr>
@@ -4778,7 +4777,7 @@
                 <w:color w:val="auto"/>
                 <w:lang w:val="es-ES"/>
               </w:rPr>
-              <w:t>0-</w:t>
+              <w:t>-</w:t>
             </w:r>
             <w:r>
               <w:rPr>
@@ -4794,7 +4793,15 @@
                 <w:color w:val="auto"/>
                 <w:lang w:val="es-ES"/>
               </w:rPr>
-              <w:t>0-17</w:t>
+              <w:t>1</w:t>
+            </w:r>
+            <w:r>
+              <w:rPr>
+                <w:rFonts w:cstheme="minorHAnsi"/>
+                <w:color w:val="auto"/>
+                <w:lang w:val="es-ES"/>
+              </w:rPr>
+              <w:t>-17</w:t>
             </w:r>
           </w:p>
         </w:tc>
@@ -4818,15 +4825,7 @@
                 <w:color w:val="auto"/>
                 <w:lang w:val="es-ES"/>
               </w:rPr>
-              <w:t>0</w:t>
-            </w:r>
-            <w:r>
-              <w:rPr>
-                <w:rFonts w:cstheme="minorHAnsi"/>
-                <w:color w:val="auto"/>
-                <w:lang w:val="es-ES"/>
-              </w:rPr>
-              <w:t>3</w:t>
+              <w:t>24</w:t>
             </w:r>
             <w:r>
               <w:rPr>
@@ -4895,6 +4894,14 @@
                 <w:lang w:val="es-ES"/>
               </w:rPr>
             </w:pPr>
+            <w:r>
+              <w:rPr>
+                <w:rFonts w:cstheme="minorHAnsi"/>
+                <w:color w:val="auto"/>
+                <w:lang w:val="es-ES"/>
+              </w:rPr>
+              <w:t>Victor</w:t>
+            </w:r>
           </w:p>
         </w:tc>
         <w:tc>
@@ -4911,6 +4918,14 @@
                 <w:lang w:val="es-ES"/>
               </w:rPr>
             </w:pPr>
+            <w:r>
+              <w:rPr>
+                <w:rFonts w:cstheme="minorHAnsi"/>
+                <w:color w:val="auto"/>
+                <w:lang w:val="es-ES"/>
+              </w:rPr>
+              <w:t>20-11-17</w:t>
+            </w:r>
           </w:p>
         </w:tc>
         <w:tc>
@@ -4927,6 +4942,14 @@
                 <w:lang w:val="es-ES"/>
               </w:rPr>
             </w:pPr>
+            <w:r>
+              <w:rPr>
+                <w:rFonts w:cstheme="minorHAnsi"/>
+                <w:color w:val="auto"/>
+                <w:lang w:val="es-ES"/>
+              </w:rPr>
+              <w:t>24-11-17</w:t>
+            </w:r>
           </w:p>
         </w:tc>
       </w:tr>
@@ -4956,8 +4979,6 @@
               </w:rPr>
               <w:t>Estimación Casos de Uso</w:t>
             </w:r>
-            <w:bookmarkStart w:id="7" w:name="_GoBack"/>
-            <w:bookmarkEnd w:id="7"/>
           </w:p>
         </w:tc>
         <w:tc>
@@ -4974,6 +4995,14 @@
                 <w:lang w:val="es-ES"/>
               </w:rPr>
             </w:pPr>
+            <w:r>
+              <w:rPr>
+                <w:rFonts w:cstheme="minorHAnsi"/>
+                <w:color w:val="auto"/>
+                <w:lang w:val="es-ES"/>
+              </w:rPr>
+              <w:t>Juan</w:t>
+            </w:r>
           </w:p>
         </w:tc>
         <w:tc>
@@ -4990,6 +5019,14 @@
                 <w:lang w:val="es-ES"/>
               </w:rPr>
             </w:pPr>
+            <w:r>
+              <w:rPr>
+                <w:rFonts w:cstheme="minorHAnsi"/>
+                <w:color w:val="auto"/>
+                <w:lang w:val="es-ES"/>
+              </w:rPr>
+              <w:t>18-11-17</w:t>
+            </w:r>
           </w:p>
         </w:tc>
         <w:tc>
@@ -5006,6 +5043,14 @@
                 <w:lang w:val="es-ES"/>
               </w:rPr>
             </w:pPr>
+            <w:r>
+              <w:rPr>
+                <w:rFonts w:cstheme="minorHAnsi"/>
+                <w:color w:val="auto"/>
+                <w:lang w:val="es-ES"/>
+              </w:rPr>
+              <w:t>18-11-17</w:t>
+            </w:r>
           </w:p>
         </w:tc>
       </w:tr>
@@ -5048,6 +5093,14 @@
                 <w:lang w:val="es-ES"/>
               </w:rPr>
             </w:pPr>
+            <w:r>
+              <w:rPr>
+                <w:rFonts w:cstheme="minorHAnsi"/>
+                <w:color w:val="auto"/>
+                <w:lang w:val="es-ES"/>
+              </w:rPr>
+              <w:t>Victor</w:t>
+            </w:r>
           </w:p>
         </w:tc>
         <w:tc>
@@ -5064,6 +5117,14 @@
                 <w:lang w:val="es-ES"/>
               </w:rPr>
             </w:pPr>
+            <w:r>
+              <w:rPr>
+                <w:rFonts w:cstheme="minorHAnsi"/>
+                <w:color w:val="auto"/>
+                <w:lang w:val="es-ES"/>
+              </w:rPr>
+              <w:t>22-11-17</w:t>
+            </w:r>
           </w:p>
         </w:tc>
         <w:tc>
@@ -5080,6 +5141,14 @@
                 <w:lang w:val="es-ES"/>
               </w:rPr>
             </w:pPr>
+            <w:r>
+              <w:rPr>
+                <w:rFonts w:cstheme="minorHAnsi"/>
+                <w:color w:val="auto"/>
+                <w:lang w:val="es-ES"/>
+              </w:rPr>
+              <w:t>24-11-17</w:t>
+            </w:r>
           </w:p>
         </w:tc>
       </w:tr>
@@ -5253,7 +5322,7 @@
           <w:rFonts w:cstheme="minorHAnsi"/>
         </w:rPr>
       </w:pPr>
-      <w:bookmarkStart w:id="8" w:name="_Toc238197615"/>
+      <w:bookmarkStart w:id="7" w:name="_Toc238197615"/>
     </w:p>
     <w:p>
       <w:pPr>
@@ -5262,15 +5331,15 @@
           <w:rFonts w:eastAsia="DejaVu Sans"/>
         </w:rPr>
       </w:pPr>
-      <w:bookmarkStart w:id="9" w:name="_Toc498596525"/>
+      <w:bookmarkStart w:id="8" w:name="_Toc498596525"/>
       <w:r>
         <w:rPr>
           <w:rFonts w:eastAsia="DejaVu Sans"/>
         </w:rPr>
         <w:t>Casos de Uso y Escenarios</w:t>
       </w:r>
+      <w:bookmarkEnd w:id="7"/>
       <w:bookmarkEnd w:id="8"/>
-      <w:bookmarkEnd w:id="9"/>
     </w:p>
     <w:p>
       <w:pPr>
@@ -5835,11 +5904,11 @@
       <w:pPr>
         <w:pStyle w:val="PSI-Ttulo1"/>
       </w:pPr>
-      <w:bookmarkStart w:id="10" w:name="_Toc498596526"/>
+      <w:bookmarkStart w:id="9" w:name="_Toc498596526"/>
       <w:r>
         <w:t>Recursos</w:t>
       </w:r>
-      <w:bookmarkEnd w:id="10"/>
+      <w:bookmarkEnd w:id="9"/>
     </w:p>
     <w:p>
       <w:pPr>
@@ -6191,7 +6260,7 @@
       <w:pPr>
         <w:pStyle w:val="PSI-Ttulo1"/>
       </w:pPr>
-      <w:bookmarkStart w:id="11" w:name="_Toc498596527"/>
+      <w:bookmarkStart w:id="10" w:name="_Toc498596527"/>
       <w:r>
         <w:t>Evaluación</w:t>
       </w:r>
@@ -6199,7 +6268,10 @@
         <w:t xml:space="preserve"> </w:t>
       </w:r>
       <w:r>
-        <w:t>14</w:t>
+        <w:t>2</w:t>
+      </w:r>
+      <w:r>
+        <w:t>4</w:t>
       </w:r>
       <w:r>
         <w:t>-</w:t>
@@ -6210,7 +6282,7 @@
       <w:r>
         <w:t>-17</w:t>
       </w:r>
-      <w:bookmarkEnd w:id="11"/>
+      <w:bookmarkEnd w:id="10"/>
     </w:p>
     <w:p>
       <w:pPr>
@@ -6221,7 +6293,7 @@
           <w:u w:val="single"/>
         </w:rPr>
       </w:pPr>
-      <w:bookmarkStart w:id="12" w:name="_Toc498596528"/>
+      <w:bookmarkStart w:id="11" w:name="_Toc498596528"/>
       <w:r>
         <w:rPr>
           <w:rFonts w:asciiTheme="minorHAnsi" w:hAnsiTheme="minorHAnsi" w:cstheme="minorHAnsi"/>
@@ -6229,7 +6301,7 @@
         </w:rPr>
         <w:t>Objetivos Alcanzados</w:t>
       </w:r>
-      <w:bookmarkEnd w:id="12"/>
+      <w:bookmarkEnd w:id="11"/>
     </w:p>
     <w:p>
       <w:pPr>
@@ -6272,7 +6344,7 @@
           <w:color w:val="92D050"/>
         </w:rPr>
       </w:pPr>
-      <w:bookmarkStart w:id="13" w:name="_Toc498596529"/>
+      <w:bookmarkStart w:id="12" w:name="_Toc498596529"/>
       <w:r>
         <w:rPr>
           <w:rFonts w:asciiTheme="minorHAnsi" w:hAnsiTheme="minorHAnsi" w:cstheme="minorHAnsi"/>
@@ -6287,7 +6359,7 @@
         </w:rPr>
         <w:t>lcanzados</w:t>
       </w:r>
-      <w:bookmarkEnd w:id="13"/>
+      <w:bookmarkEnd w:id="12"/>
     </w:p>
     <w:p>
       <w:pPr>
@@ -6385,11 +6457,11 @@
       <w:pPr>
         <w:pStyle w:val="PSI-Ttulo1"/>
       </w:pPr>
-      <w:bookmarkStart w:id="14" w:name="_Toc498596530"/>
+      <w:bookmarkStart w:id="13" w:name="_Toc498596530"/>
       <w:r>
         <w:t>Conclusión</w:t>
       </w:r>
-      <w:bookmarkEnd w:id="14"/>
+      <w:bookmarkEnd w:id="13"/>
     </w:p>
     <w:p>
       <w:pPr>
@@ -6506,7 +6578,7 @@
           <w:color w:val="92D050"/>
         </w:rPr>
       </w:pPr>
-      <w:bookmarkStart w:id="15" w:name="_Toc498596531"/>
+      <w:bookmarkStart w:id="14" w:name="_Toc498596531"/>
       <w:r>
         <w:rPr>
           <w:rFonts w:asciiTheme="minorHAnsi" w:hAnsiTheme="minorHAnsi" w:cstheme="minorHAnsi"/>
@@ -6515,7 +6587,7 @@
         <w:lastRenderedPageBreak/>
         <w:t>Estado del repositorio</w:t>
       </w:r>
-      <w:bookmarkEnd w:id="15"/>
+      <w:bookmarkEnd w:id="14"/>
       <w:r>
         <w:rPr>
           <w:rFonts w:asciiTheme="minorHAnsi" w:hAnsiTheme="minorHAnsi" w:cstheme="minorHAnsi"/>
@@ -6606,1337 +6678,8 @@
           <w:lang w:val="es-AR"/>
         </w:rPr>
       </w:pPr>
-    </w:p>
-    <w:p>
-      <w:pPr>
-        <w:pStyle w:val="PSI-Ttulo1"/>
-      </w:pPr>
-      <w:bookmarkStart w:id="16" w:name="_Toc498596532"/>
-      <w:r>
-        <w:t>Cronograma Extensión</w:t>
-      </w:r>
-      <w:bookmarkEnd w:id="16"/>
-    </w:p>
-    <w:p>
-      <w:pPr>
-        <w:pStyle w:val="Default"/>
-        <w:jc w:val="both"/>
-        <w:rPr>
-          <w:lang w:val="es-AR"/>
-        </w:rPr>
-      </w:pPr>
-    </w:p>
-    <w:p>
-      <w:pPr>
-        <w:pStyle w:val="Default"/>
-        <w:jc w:val="both"/>
-        <w:rPr>
-          <w:lang w:val="es-AR"/>
-        </w:rPr>
-      </w:pPr>
-      <w:r>
-        <w:rPr>
-          <w:lang w:val="es-AR"/>
-        </w:rPr>
-        <w:t>La extensión de dicha iteración se centrará en los faltantes y tendrá como fecha límite el día viernes 17/11/2017</w:t>
-      </w:r>
-    </w:p>
-    <w:p>
-      <w:pPr>
-        <w:pStyle w:val="Default"/>
-        <w:jc w:val="both"/>
-        <w:rPr>
-          <w:lang w:val="es-AR"/>
-        </w:rPr>
-      </w:pPr>
-    </w:p>
-    <w:tbl>
-      <w:tblPr>
-        <w:tblStyle w:val="Tabladecuadrcula2-nfasis31"/>
-        <w:tblW w:w="0" w:type="auto"/>
-        <w:tblLayout w:type="fixed"/>
-        <w:tblLook w:val="0420" w:firstRow="1" w:lastRow="0" w:firstColumn="0" w:lastColumn="0" w:noHBand="0" w:noVBand="1"/>
-      </w:tblPr>
-      <w:tblGrid>
-        <w:gridCol w:w="4678"/>
-        <w:gridCol w:w="1276"/>
-        <w:gridCol w:w="1276"/>
-        <w:gridCol w:w="1274"/>
-      </w:tblGrid>
-      <w:tr>
-        <w:trPr>
-          <w:cnfStyle w:val="100000000000" w:firstRow="1" w:lastRow="0" w:firstColumn="0" w:lastColumn="0" w:oddVBand="0" w:evenVBand="0" w:oddHBand="0" w:evenHBand="0" w:firstRowFirstColumn="0" w:firstRowLastColumn="0" w:lastRowFirstColumn="0" w:lastRowLastColumn="0"/>
-        </w:trPr>
-        <w:tc>
-          <w:tcPr>
-            <w:tcW w:w="4678" w:type="dxa"/>
-          </w:tcPr>
-          <w:p>
-            <w:pPr>
-              <w:pStyle w:val="PSI-Normal"/>
-              <w:jc w:val="center"/>
-              <w:rPr>
-                <w:rFonts w:cstheme="minorHAnsi"/>
-                <w:sz w:val="24"/>
-                <w:szCs w:val="24"/>
-              </w:rPr>
-            </w:pPr>
-            <w:r>
-              <w:rPr>
-                <w:rFonts w:cstheme="minorHAnsi"/>
-                <w:sz w:val="24"/>
-                <w:szCs w:val="24"/>
-              </w:rPr>
-              <w:t>Nombre de la Tarea</w:t>
-            </w:r>
-          </w:p>
-        </w:tc>
-        <w:tc>
-          <w:tcPr>
-            <w:tcW w:w="1276" w:type="dxa"/>
-          </w:tcPr>
-          <w:p>
-            <w:pPr>
-              <w:pStyle w:val="PSI-Normal"/>
-              <w:jc w:val="center"/>
-              <w:rPr>
-                <w:rFonts w:cstheme="minorHAnsi"/>
-                <w:sz w:val="24"/>
-                <w:szCs w:val="24"/>
-              </w:rPr>
-            </w:pPr>
-            <w:r>
-              <w:rPr>
-                <w:rFonts w:cstheme="minorHAnsi"/>
-                <w:sz w:val="24"/>
-                <w:szCs w:val="24"/>
-              </w:rPr>
-              <w:t>encargado</w:t>
-            </w:r>
-          </w:p>
-        </w:tc>
-        <w:tc>
-          <w:tcPr>
-            <w:tcW w:w="1276" w:type="dxa"/>
-          </w:tcPr>
-          <w:p>
-            <w:pPr>
-              <w:pStyle w:val="PSI-Normal"/>
-              <w:jc w:val="center"/>
-              <w:rPr>
-                <w:rFonts w:cstheme="minorHAnsi"/>
-                <w:sz w:val="24"/>
-                <w:szCs w:val="24"/>
-              </w:rPr>
-            </w:pPr>
-            <w:r>
-              <w:rPr>
-                <w:rFonts w:cstheme="minorHAnsi"/>
-                <w:sz w:val="24"/>
-                <w:szCs w:val="24"/>
-              </w:rPr>
-              <w:t>Inicio</w:t>
-            </w:r>
-          </w:p>
-        </w:tc>
-        <w:tc>
-          <w:tcPr>
-            <w:tcW w:w="1274" w:type="dxa"/>
-          </w:tcPr>
-          <w:p>
-            <w:pPr>
-              <w:pStyle w:val="PSI-Normal"/>
-              <w:jc w:val="center"/>
-              <w:rPr>
-                <w:rFonts w:cstheme="minorHAnsi"/>
-                <w:sz w:val="24"/>
-                <w:szCs w:val="24"/>
-              </w:rPr>
-            </w:pPr>
-            <w:r>
-              <w:rPr>
-                <w:rFonts w:cstheme="minorHAnsi"/>
-                <w:sz w:val="24"/>
-                <w:szCs w:val="24"/>
-              </w:rPr>
-              <w:t>Fin</w:t>
-            </w:r>
-          </w:p>
-        </w:tc>
-      </w:tr>
-      <w:tr>
-        <w:trPr>
-          <w:cnfStyle w:val="000000100000" w:firstRow="0" w:lastRow="0" w:firstColumn="0" w:lastColumn="0" w:oddVBand="0" w:evenVBand="0" w:oddHBand="1" w:evenHBand="0" w:firstRowFirstColumn="0" w:firstRowLastColumn="0" w:lastRowFirstColumn="0" w:lastRowLastColumn="0"/>
-        </w:trPr>
-        <w:tc>
-          <w:tcPr>
-            <w:tcW w:w="4678" w:type="dxa"/>
-          </w:tcPr>
-          <w:p>
-            <w:pPr>
-              <w:pStyle w:val="PSI-ComentarioenTabla"/>
-              <w:spacing w:after="240"/>
-              <w:rPr>
-                <w:rFonts w:cstheme="minorHAnsi"/>
-                <w:color w:val="auto"/>
-              </w:rPr>
-            </w:pPr>
-            <w:r>
-              <w:rPr>
-                <w:rFonts w:cstheme="minorHAnsi"/>
-                <w:color w:val="auto"/>
-                <w:lang w:val="es-ES"/>
-              </w:rPr>
-              <w:t>Reunión de grupo para definir lineamientos de trabajo</w:t>
-            </w:r>
-          </w:p>
-        </w:tc>
-        <w:tc>
-          <w:tcPr>
-            <w:tcW w:w="1276" w:type="dxa"/>
-          </w:tcPr>
-          <w:p>
-            <w:pPr>
-              <w:pStyle w:val="PSI-ComentarioenTabla"/>
-              <w:spacing w:after="240"/>
-              <w:rPr>
-                <w:rFonts w:cstheme="minorHAnsi"/>
-                <w:color w:val="auto"/>
-              </w:rPr>
-            </w:pPr>
-            <w:r>
-              <w:rPr>
-                <w:rFonts w:cstheme="minorHAnsi"/>
-                <w:color w:val="auto"/>
-              </w:rPr>
-              <w:t>Todos</w:t>
-            </w:r>
-          </w:p>
-        </w:tc>
-        <w:tc>
-          <w:tcPr>
-            <w:tcW w:w="1276" w:type="dxa"/>
-          </w:tcPr>
-          <w:p>
-            <w:pPr>
-              <w:pStyle w:val="PSI-ComentarioenTabla"/>
-              <w:spacing w:after="240"/>
-              <w:rPr>
-                <w:rFonts w:cstheme="minorHAnsi"/>
-                <w:color w:val="auto"/>
-              </w:rPr>
-            </w:pPr>
-            <w:r>
-              <w:rPr>
-                <w:rFonts w:cstheme="minorHAnsi"/>
-                <w:color w:val="auto"/>
-              </w:rPr>
-              <w:t>20-10-17</w:t>
-            </w:r>
-          </w:p>
-        </w:tc>
-        <w:tc>
-          <w:tcPr>
-            <w:tcW w:w="1274" w:type="dxa"/>
-          </w:tcPr>
-          <w:p>
-            <w:pPr>
-              <w:pStyle w:val="PSI-ComentarioenTabla"/>
-              <w:spacing w:after="240"/>
-              <w:rPr>
-                <w:rFonts w:cstheme="minorHAnsi"/>
-                <w:color w:val="auto"/>
-              </w:rPr>
-            </w:pPr>
-            <w:r>
-              <w:rPr>
-                <w:rFonts w:cstheme="minorHAnsi"/>
-                <w:color w:val="auto"/>
-              </w:rPr>
-              <w:t>20-10-17</w:t>
-            </w:r>
-          </w:p>
-        </w:tc>
-      </w:tr>
-      <w:tr>
-        <w:tc>
-          <w:tcPr>
-            <w:tcW w:w="4678" w:type="dxa"/>
-          </w:tcPr>
-          <w:p>
-            <w:pPr>
-              <w:pStyle w:val="PSI-ComentarioenTabla"/>
-              <w:spacing w:after="240"/>
-              <w:rPr>
-                <w:rFonts w:cstheme="minorHAnsi"/>
-                <w:color w:val="auto"/>
-                <w:lang w:val="es-ES"/>
-              </w:rPr>
-            </w:pPr>
-            <w:r>
-              <w:rPr>
-                <w:rFonts w:cstheme="minorHAnsi"/>
-                <w:color w:val="auto"/>
-                <w:lang w:val="es-ES"/>
-              </w:rPr>
-              <w:t>Documento Resumen Reunión</w:t>
-            </w:r>
-          </w:p>
-        </w:tc>
-        <w:tc>
-          <w:tcPr>
-            <w:tcW w:w="1276" w:type="dxa"/>
-          </w:tcPr>
-          <w:p>
-            <w:pPr>
-              <w:pStyle w:val="PSI-ComentarioenTabla"/>
-              <w:spacing w:after="240"/>
-              <w:rPr>
-                <w:rFonts w:cstheme="minorHAnsi"/>
-                <w:color w:val="auto"/>
-                <w:lang w:val="es-ES"/>
-              </w:rPr>
-            </w:pPr>
-            <w:r>
-              <w:rPr>
-                <w:rFonts w:cstheme="minorHAnsi"/>
-                <w:color w:val="auto"/>
-                <w:lang w:val="es-ES"/>
-              </w:rPr>
-              <w:t>Juan</w:t>
-            </w:r>
-          </w:p>
-        </w:tc>
-        <w:tc>
-          <w:tcPr>
-            <w:tcW w:w="1276" w:type="dxa"/>
-          </w:tcPr>
-          <w:p>
-            <w:pPr>
-              <w:pStyle w:val="PSI-ComentarioenTabla"/>
-              <w:spacing w:after="240"/>
-              <w:rPr>
-                <w:rFonts w:cstheme="minorHAnsi"/>
-                <w:color w:val="auto"/>
-                <w:lang w:val="es-ES"/>
-              </w:rPr>
-            </w:pPr>
-            <w:r>
-              <w:rPr>
-                <w:rFonts w:cstheme="minorHAnsi"/>
-                <w:color w:val="auto"/>
-                <w:lang w:val="es-ES"/>
-              </w:rPr>
-              <w:t>27-10-17</w:t>
-            </w:r>
-          </w:p>
-        </w:tc>
-        <w:tc>
-          <w:tcPr>
-            <w:tcW w:w="1274" w:type="dxa"/>
-          </w:tcPr>
-          <w:p>
-            <w:pPr>
-              <w:pStyle w:val="PSI-ComentarioenTabla"/>
-              <w:spacing w:after="240"/>
-              <w:rPr>
-                <w:rFonts w:cstheme="minorHAnsi"/>
-                <w:color w:val="auto"/>
-              </w:rPr>
-            </w:pPr>
-            <w:r>
-              <w:rPr>
-                <w:rFonts w:cstheme="minorHAnsi"/>
-                <w:color w:val="auto"/>
-              </w:rPr>
-              <w:t>27-10-17</w:t>
-            </w:r>
-          </w:p>
-        </w:tc>
-      </w:tr>
-      <w:tr>
-        <w:trPr>
-          <w:cnfStyle w:val="000000100000" w:firstRow="0" w:lastRow="0" w:firstColumn="0" w:lastColumn="0" w:oddVBand="0" w:evenVBand="0" w:oddHBand="1" w:evenHBand="0" w:firstRowFirstColumn="0" w:firstRowLastColumn="0" w:lastRowFirstColumn="0" w:lastRowLastColumn="0"/>
-        </w:trPr>
-        <w:tc>
-          <w:tcPr>
-            <w:tcW w:w="4678" w:type="dxa"/>
-          </w:tcPr>
-          <w:p>
-            <w:pPr>
-              <w:pStyle w:val="PSI-ComentarioenTabla"/>
-              <w:spacing w:after="240"/>
-              <w:rPr>
-                <w:rFonts w:cstheme="minorHAnsi"/>
-                <w:color w:val="auto"/>
-                <w:lang w:val="es-ES"/>
-              </w:rPr>
-            </w:pPr>
-            <w:r>
-              <w:rPr>
-                <w:rFonts w:cstheme="minorHAnsi"/>
-                <w:color w:val="auto"/>
-                <w:lang w:val="es-ES"/>
-              </w:rPr>
-              <w:t>Documento de Modelo de Diseño</w:t>
-            </w:r>
-          </w:p>
-        </w:tc>
-        <w:tc>
-          <w:tcPr>
-            <w:tcW w:w="1276" w:type="dxa"/>
-          </w:tcPr>
-          <w:p>
-            <w:pPr>
-              <w:pStyle w:val="PSI-ComentarioenTabla"/>
-              <w:spacing w:after="240"/>
-              <w:rPr>
-                <w:rFonts w:cstheme="minorHAnsi"/>
-                <w:color w:val="auto"/>
-                <w:lang w:val="es-ES"/>
-              </w:rPr>
-            </w:pPr>
-            <w:r>
-              <w:rPr>
-                <w:rFonts w:cstheme="minorHAnsi"/>
-                <w:color w:val="auto"/>
-                <w:lang w:val="es-ES"/>
-              </w:rPr>
-              <w:t>Todos</w:t>
-            </w:r>
-          </w:p>
-        </w:tc>
-        <w:tc>
-          <w:tcPr>
-            <w:tcW w:w="1276" w:type="dxa"/>
-          </w:tcPr>
-          <w:p>
-            <w:pPr>
-              <w:pStyle w:val="PSI-ComentarioenTabla"/>
-              <w:spacing w:after="240"/>
-              <w:rPr>
-                <w:rFonts w:cstheme="minorHAnsi"/>
-                <w:color w:val="auto"/>
-                <w:lang w:val="es-ES"/>
-              </w:rPr>
-            </w:pPr>
-            <w:r>
-              <w:rPr>
-                <w:rFonts w:cstheme="minorHAnsi"/>
-                <w:color w:val="auto"/>
-                <w:lang w:val="es-ES"/>
-              </w:rPr>
-              <w:t>27-09-17</w:t>
-            </w:r>
-          </w:p>
-        </w:tc>
-        <w:tc>
-          <w:tcPr>
-            <w:tcW w:w="1274" w:type="dxa"/>
-          </w:tcPr>
-          <w:p>
-            <w:pPr>
-              <w:pStyle w:val="PSI-ComentarioenTabla"/>
-              <w:spacing w:after="240"/>
-              <w:rPr>
-                <w:rFonts w:cstheme="minorHAnsi"/>
-                <w:color w:val="auto"/>
-              </w:rPr>
-            </w:pPr>
-            <w:r>
-              <w:rPr>
-                <w:rFonts w:cstheme="minorHAnsi"/>
-                <w:color w:val="auto"/>
-              </w:rPr>
-              <w:t>03-11-17</w:t>
-            </w:r>
-          </w:p>
-        </w:tc>
-      </w:tr>
-      <w:tr>
-        <w:tc>
-          <w:tcPr>
-            <w:tcW w:w="4678" w:type="dxa"/>
-          </w:tcPr>
-          <w:p>
-            <w:pPr>
-              <w:pStyle w:val="PSI-ComentarioenTabla"/>
-              <w:spacing w:after="240"/>
-              <w:rPr>
-                <w:rFonts w:cs="Calibri"/>
-                <w:b/>
-                <w:color w:val="auto"/>
-              </w:rPr>
-            </w:pPr>
-            <w:r>
-              <w:rPr>
-                <w:rFonts w:cstheme="minorHAnsi"/>
-                <w:color w:val="auto"/>
-                <w:lang w:val="es-ES"/>
-              </w:rPr>
-              <w:t>Implementación caso de uso prioritario</w:t>
-            </w:r>
-          </w:p>
-        </w:tc>
-        <w:tc>
-          <w:tcPr>
-            <w:tcW w:w="1276" w:type="dxa"/>
-          </w:tcPr>
-          <w:p>
-            <w:pPr>
-              <w:pStyle w:val="PSI-ComentarioenTabla"/>
-              <w:spacing w:after="240"/>
-              <w:rPr>
-                <w:rFonts w:cstheme="minorHAnsi"/>
-                <w:color w:val="auto"/>
-              </w:rPr>
-            </w:pPr>
-            <w:r>
-              <w:rPr>
-                <w:rFonts w:cstheme="minorHAnsi"/>
-                <w:color w:val="auto"/>
-              </w:rPr>
-              <w:t>Todos</w:t>
-            </w:r>
-          </w:p>
-        </w:tc>
-        <w:tc>
-          <w:tcPr>
-            <w:tcW w:w="1276" w:type="dxa"/>
-          </w:tcPr>
-          <w:p>
-            <w:pPr>
-              <w:pStyle w:val="PSI-ComentarioenTabla"/>
-              <w:spacing w:after="240"/>
-              <w:rPr>
-                <w:rFonts w:cstheme="minorHAnsi"/>
-                <w:color w:val="auto"/>
-              </w:rPr>
-            </w:pPr>
-            <w:r>
-              <w:rPr>
-                <w:rFonts w:cstheme="minorHAnsi"/>
-                <w:color w:val="auto"/>
-              </w:rPr>
-              <w:t>20-10-17</w:t>
-            </w:r>
-          </w:p>
-        </w:tc>
-        <w:tc>
-          <w:tcPr>
-            <w:tcW w:w="1274" w:type="dxa"/>
-          </w:tcPr>
-          <w:p>
-            <w:pPr>
-              <w:pStyle w:val="PSI-ComentarioenTabla"/>
-              <w:spacing w:after="240"/>
-              <w:rPr>
-                <w:rFonts w:cstheme="minorHAnsi"/>
-                <w:color w:val="auto"/>
-              </w:rPr>
-            </w:pPr>
-            <w:r>
-              <w:rPr>
-                <w:rFonts w:cstheme="minorHAnsi"/>
-                <w:color w:val="auto"/>
-              </w:rPr>
-              <w:t>03-11-17</w:t>
-            </w:r>
-          </w:p>
-        </w:tc>
-      </w:tr>
-      <w:tr>
-        <w:trPr>
-          <w:cnfStyle w:val="000000100000" w:firstRow="0" w:lastRow="0" w:firstColumn="0" w:lastColumn="0" w:oddVBand="0" w:evenVBand="0" w:oddHBand="1" w:evenHBand="0" w:firstRowFirstColumn="0" w:firstRowLastColumn="0" w:lastRowFirstColumn="0" w:lastRowLastColumn="0"/>
-        </w:trPr>
-        <w:tc>
-          <w:tcPr>
-            <w:tcW w:w="4678" w:type="dxa"/>
-          </w:tcPr>
-          <w:p>
-            <w:pPr>
-              <w:pStyle w:val="PSI-ComentarioenTabla"/>
-              <w:spacing w:after="240"/>
-              <w:rPr>
-                <w:rFonts w:cstheme="minorHAnsi"/>
-                <w:color w:val="auto"/>
-                <w:lang w:val="es-ES"/>
-              </w:rPr>
-            </w:pPr>
-            <w:r>
-              <w:rPr>
-                <w:rFonts w:cstheme="minorHAnsi"/>
-                <w:color w:val="auto"/>
-                <w:lang w:val="es-ES"/>
-              </w:rPr>
-              <w:t xml:space="preserve">Documento </w:t>
-            </w:r>
-            <w:r>
-              <w:rPr>
-                <w:rFonts w:cstheme="minorHAnsi"/>
-                <w:color w:val="auto"/>
-                <w:lang w:val="es-ES"/>
-              </w:rPr>
-              <w:t>Arquitectura del Sistema</w:t>
-            </w:r>
-          </w:p>
-        </w:tc>
-        <w:tc>
-          <w:tcPr>
-            <w:tcW w:w="1276" w:type="dxa"/>
-          </w:tcPr>
-          <w:p>
-            <w:pPr>
-              <w:pStyle w:val="PSI-ComentarioenTabla"/>
-              <w:spacing w:after="240"/>
-              <w:rPr>
-                <w:rFonts w:cstheme="minorHAnsi"/>
-                <w:color w:val="auto"/>
-              </w:rPr>
-            </w:pPr>
-            <w:r>
-              <w:rPr>
-                <w:rFonts w:cstheme="minorHAnsi"/>
-                <w:color w:val="auto"/>
-              </w:rPr>
-              <w:t>Victor</w:t>
-            </w:r>
-          </w:p>
-        </w:tc>
-        <w:tc>
-          <w:tcPr>
-            <w:tcW w:w="1276" w:type="dxa"/>
-          </w:tcPr>
-          <w:p>
-            <w:pPr>
-              <w:pStyle w:val="PSI-ComentarioenTabla"/>
-              <w:spacing w:after="240"/>
-              <w:rPr>
-                <w:rFonts w:cstheme="minorHAnsi"/>
-                <w:color w:val="auto"/>
-              </w:rPr>
-            </w:pPr>
-            <w:r>
-              <w:rPr>
-                <w:rFonts w:cstheme="minorHAnsi"/>
-                <w:color w:val="auto"/>
-              </w:rPr>
-              <w:t>27-09-17</w:t>
-            </w:r>
-          </w:p>
-        </w:tc>
-        <w:tc>
-          <w:tcPr>
-            <w:tcW w:w="1274" w:type="dxa"/>
-          </w:tcPr>
-          <w:p>
-            <w:pPr>
-              <w:pStyle w:val="PSI-ComentarioenTabla"/>
-              <w:spacing w:after="240"/>
-              <w:rPr>
-                <w:rFonts w:cstheme="minorHAnsi"/>
-                <w:color w:val="auto"/>
-              </w:rPr>
-            </w:pPr>
-            <w:r>
-              <w:rPr>
-                <w:rFonts w:cstheme="minorHAnsi"/>
-                <w:color w:val="auto"/>
-              </w:rPr>
-              <w:t>03-11-17</w:t>
-            </w:r>
-          </w:p>
-        </w:tc>
-      </w:tr>
-      <w:tr>
-        <w:tc>
-          <w:tcPr>
-            <w:tcW w:w="4678" w:type="dxa"/>
-          </w:tcPr>
-          <w:p>
-            <w:pPr>
-              <w:pStyle w:val="PSI-ComentarioenTabla"/>
-              <w:spacing w:after="240"/>
-              <w:rPr>
-                <w:rFonts w:cstheme="minorHAnsi"/>
-                <w:color w:val="auto"/>
-                <w:lang w:val="es-ES"/>
-              </w:rPr>
-            </w:pPr>
-            <w:r>
-              <w:rPr>
-                <w:rFonts w:cstheme="minorHAnsi"/>
-                <w:color w:val="auto"/>
-                <w:lang w:val="es-ES"/>
-              </w:rPr>
-              <w:t xml:space="preserve">Documento </w:t>
-            </w:r>
-            <w:r>
-              <w:rPr>
-                <w:rFonts w:cstheme="minorHAnsi"/>
-                <w:color w:val="auto"/>
-                <w:lang w:val="es-ES"/>
-              </w:rPr>
-              <w:t>Modelo de Datos</w:t>
-            </w:r>
-          </w:p>
-        </w:tc>
-        <w:tc>
-          <w:tcPr>
-            <w:tcW w:w="1276" w:type="dxa"/>
-          </w:tcPr>
-          <w:p>
-            <w:pPr>
-              <w:pStyle w:val="PSI-ComentarioenTabla"/>
-              <w:spacing w:after="240"/>
-              <w:rPr>
-                <w:rFonts w:cstheme="minorHAnsi"/>
-                <w:color w:val="auto"/>
-              </w:rPr>
-            </w:pPr>
-            <w:r>
-              <w:rPr>
-                <w:rFonts w:cstheme="minorHAnsi"/>
-                <w:color w:val="auto"/>
-              </w:rPr>
-              <w:t>Juan</w:t>
-            </w:r>
-          </w:p>
-        </w:tc>
-        <w:tc>
-          <w:tcPr>
-            <w:tcW w:w="1276" w:type="dxa"/>
-          </w:tcPr>
-          <w:p>
-            <w:pPr>
-              <w:pStyle w:val="PSI-ComentarioenTabla"/>
-              <w:spacing w:after="240"/>
-              <w:rPr>
-                <w:rFonts w:cstheme="minorHAnsi"/>
-                <w:color w:val="auto"/>
-              </w:rPr>
-            </w:pPr>
-            <w:r>
-              <w:rPr>
-                <w:rFonts w:cstheme="minorHAnsi"/>
-                <w:color w:val="auto"/>
-              </w:rPr>
-              <w:t>22-10-17</w:t>
-            </w:r>
-          </w:p>
-        </w:tc>
-        <w:tc>
-          <w:tcPr>
-            <w:tcW w:w="1274" w:type="dxa"/>
-          </w:tcPr>
-          <w:p>
-            <w:pPr>
-              <w:pStyle w:val="PSI-ComentarioenTabla"/>
-              <w:spacing w:after="240"/>
-              <w:rPr>
-                <w:rFonts w:cstheme="minorHAnsi"/>
-                <w:color w:val="auto"/>
-              </w:rPr>
-            </w:pPr>
-            <w:r>
-              <w:rPr>
-                <w:rFonts w:cstheme="minorHAnsi"/>
-                <w:color w:val="auto"/>
-              </w:rPr>
-              <w:t>29-10-17</w:t>
-            </w:r>
-          </w:p>
-        </w:tc>
-      </w:tr>
-      <w:tr>
-        <w:trPr>
-          <w:cnfStyle w:val="000000100000" w:firstRow="0" w:lastRow="0" w:firstColumn="0" w:lastColumn="0" w:oddVBand="0" w:evenVBand="0" w:oddHBand="1" w:evenHBand="0" w:firstRowFirstColumn="0" w:firstRowLastColumn="0" w:lastRowFirstColumn="0" w:lastRowLastColumn="0"/>
-        </w:trPr>
-        <w:tc>
-          <w:tcPr>
-            <w:tcW w:w="4678" w:type="dxa"/>
-          </w:tcPr>
-          <w:p>
-            <w:pPr>
-              <w:pStyle w:val="PSI-ComentarioenTabla"/>
-              <w:spacing w:after="240"/>
-              <w:rPr>
-                <w:color w:val="000000"/>
-                <w:sz w:val="24"/>
-                <w:szCs w:val="24"/>
-              </w:rPr>
-            </w:pPr>
-            <w:r>
-              <w:rPr>
-                <w:rFonts w:cstheme="minorHAnsi"/>
-                <w:color w:val="auto"/>
-                <w:lang w:val="es-ES"/>
-              </w:rPr>
-              <w:t xml:space="preserve">Documento </w:t>
-            </w:r>
-            <w:r>
-              <w:rPr>
-                <w:rFonts w:cstheme="minorHAnsi"/>
-                <w:color w:val="auto"/>
-                <w:lang w:val="es-ES"/>
-              </w:rPr>
-              <w:t>Gestión de Riesgo</w:t>
-            </w:r>
-          </w:p>
-        </w:tc>
-        <w:tc>
-          <w:tcPr>
-            <w:tcW w:w="1276" w:type="dxa"/>
-          </w:tcPr>
-          <w:p>
-            <w:pPr>
-              <w:pStyle w:val="PSI-ComentarioenTabla"/>
-              <w:spacing w:after="240"/>
-              <w:rPr>
-                <w:rFonts w:cstheme="minorHAnsi"/>
-                <w:color w:val="auto"/>
-              </w:rPr>
-            </w:pPr>
-            <w:r>
-              <w:rPr>
-                <w:rFonts w:cstheme="minorHAnsi"/>
-                <w:color w:val="auto"/>
-              </w:rPr>
-              <w:t>Gustavo</w:t>
-            </w:r>
-          </w:p>
-        </w:tc>
-        <w:tc>
-          <w:tcPr>
-            <w:tcW w:w="1276" w:type="dxa"/>
-          </w:tcPr>
-          <w:p>
-            <w:pPr>
-              <w:pStyle w:val="PSI-ComentarioenTabla"/>
-              <w:spacing w:after="240"/>
-              <w:rPr>
-                <w:rFonts w:cstheme="minorHAnsi"/>
-                <w:color w:val="auto"/>
-              </w:rPr>
-            </w:pPr>
-            <w:r>
-              <w:rPr>
-                <w:rFonts w:cstheme="minorHAnsi"/>
-                <w:color w:val="auto"/>
-              </w:rPr>
-              <w:t>20-10-17</w:t>
-            </w:r>
-          </w:p>
-        </w:tc>
-        <w:tc>
-          <w:tcPr>
-            <w:tcW w:w="1274" w:type="dxa"/>
-          </w:tcPr>
-          <w:p>
-            <w:pPr>
-              <w:pStyle w:val="PSI-ComentarioenTabla"/>
-              <w:spacing w:after="240"/>
-              <w:rPr>
-                <w:rFonts w:cstheme="minorHAnsi"/>
-                <w:color w:val="auto"/>
-              </w:rPr>
-            </w:pPr>
-            <w:r>
-              <w:rPr>
-                <w:rFonts w:cstheme="minorHAnsi"/>
-                <w:color w:val="auto"/>
-              </w:rPr>
-              <w:t>03-11-17</w:t>
-            </w:r>
-          </w:p>
-        </w:tc>
-      </w:tr>
-      <w:tr>
-        <w:tc>
-          <w:tcPr>
-            <w:tcW w:w="4678" w:type="dxa"/>
-          </w:tcPr>
-          <w:p>
-            <w:pPr>
-              <w:pStyle w:val="PSI-ComentarioenTabla"/>
-              <w:spacing w:after="240"/>
-              <w:rPr>
-                <w:rFonts w:cstheme="minorHAnsi"/>
-                <w:color w:val="auto"/>
-                <w:lang w:val="es-ES"/>
-              </w:rPr>
-            </w:pPr>
-            <w:r>
-              <w:rPr>
-                <w:rFonts w:cstheme="minorHAnsi"/>
-                <w:color w:val="auto"/>
-                <w:lang w:val="es-ES"/>
-              </w:rPr>
-              <w:t xml:space="preserve">Documento </w:t>
-            </w:r>
-            <w:r>
-              <w:rPr>
-                <w:rFonts w:cstheme="minorHAnsi"/>
-                <w:color w:val="auto"/>
-                <w:lang w:val="es-ES"/>
-              </w:rPr>
-              <w:t>Plan de Proyecto</w:t>
-            </w:r>
-          </w:p>
-        </w:tc>
-        <w:tc>
-          <w:tcPr>
-            <w:tcW w:w="1276" w:type="dxa"/>
-          </w:tcPr>
-          <w:p>
-            <w:pPr>
-              <w:pStyle w:val="PSI-ComentarioenTabla"/>
-              <w:spacing w:after="240"/>
-              <w:ind w:left="0" w:firstLine="0"/>
-              <w:rPr>
-                <w:rFonts w:cstheme="minorHAnsi"/>
-                <w:color w:val="auto"/>
-              </w:rPr>
-            </w:pPr>
-            <w:r>
-              <w:rPr>
-                <w:rFonts w:cstheme="minorHAnsi"/>
-                <w:color w:val="auto"/>
-              </w:rPr>
-              <w:t xml:space="preserve"> Victor</w:t>
-            </w:r>
-          </w:p>
-        </w:tc>
-        <w:tc>
-          <w:tcPr>
-            <w:tcW w:w="1276" w:type="dxa"/>
-          </w:tcPr>
-          <w:p>
-            <w:pPr>
-              <w:pStyle w:val="PSI-ComentarioenTabla"/>
-              <w:spacing w:after="240"/>
-              <w:rPr>
-                <w:rFonts w:cstheme="minorHAnsi"/>
-                <w:color w:val="auto"/>
-              </w:rPr>
-            </w:pPr>
-            <w:r>
-              <w:rPr>
-                <w:rFonts w:cstheme="minorHAnsi"/>
-                <w:color w:val="auto"/>
-              </w:rPr>
-              <w:t>20-10-17</w:t>
-            </w:r>
-          </w:p>
-        </w:tc>
-        <w:tc>
-          <w:tcPr>
-            <w:tcW w:w="1274" w:type="dxa"/>
-          </w:tcPr>
-          <w:p>
-            <w:pPr>
-              <w:pStyle w:val="PSI-ComentarioenTabla"/>
-              <w:spacing w:after="240"/>
-              <w:rPr>
-                <w:rFonts w:cstheme="minorHAnsi"/>
-                <w:color w:val="auto"/>
-              </w:rPr>
-            </w:pPr>
-            <w:r>
-              <w:rPr>
-                <w:rFonts w:cstheme="minorHAnsi"/>
-                <w:color w:val="auto"/>
-              </w:rPr>
-              <w:t>03-11-17</w:t>
-            </w:r>
-          </w:p>
-        </w:tc>
-      </w:tr>
-      <w:tr>
-        <w:trPr>
-          <w:cnfStyle w:val="000000100000" w:firstRow="0" w:lastRow="0" w:firstColumn="0" w:lastColumn="0" w:oddVBand="0" w:evenVBand="0" w:oddHBand="1" w:evenHBand="0" w:firstRowFirstColumn="0" w:firstRowLastColumn="0" w:lastRowFirstColumn="0" w:lastRowLastColumn="0"/>
-        </w:trPr>
-        <w:tc>
-          <w:tcPr>
-            <w:tcW w:w="4678" w:type="dxa"/>
-          </w:tcPr>
-          <w:p>
-            <w:pPr>
-              <w:pStyle w:val="PSI-ComentarioenTabla"/>
-              <w:spacing w:after="240"/>
-              <w:rPr>
-                <w:rFonts w:cstheme="minorHAnsi"/>
-                <w:color w:val="auto"/>
-                <w:lang w:val="es-ES"/>
-              </w:rPr>
-            </w:pPr>
-            <w:r>
-              <w:rPr>
-                <w:rFonts w:cstheme="minorHAnsi"/>
-                <w:color w:val="auto"/>
-                <w:lang w:val="es-ES"/>
-              </w:rPr>
-              <w:t>Documento Plan de Pruebas</w:t>
-            </w:r>
-            <w:r>
-              <w:rPr>
-                <w:rFonts w:cstheme="minorHAnsi"/>
-                <w:color w:val="auto"/>
-                <w:lang w:val="es-ES"/>
-              </w:rPr>
-              <w:t xml:space="preserve"> y sus casos</w:t>
-            </w:r>
-          </w:p>
-        </w:tc>
-        <w:tc>
-          <w:tcPr>
-            <w:tcW w:w="1276" w:type="dxa"/>
-          </w:tcPr>
-          <w:p>
-            <w:pPr>
-              <w:pStyle w:val="PSI-ComentarioenTabla"/>
-              <w:spacing w:after="240"/>
-              <w:rPr>
-                <w:rFonts w:cstheme="minorHAnsi"/>
-                <w:color w:val="auto"/>
-              </w:rPr>
-            </w:pPr>
-            <w:r>
-              <w:rPr>
-                <w:rFonts w:cstheme="minorHAnsi"/>
-                <w:color w:val="auto"/>
-              </w:rPr>
-              <w:t>Todos</w:t>
-            </w:r>
-          </w:p>
-        </w:tc>
-        <w:tc>
-          <w:tcPr>
-            <w:tcW w:w="1276" w:type="dxa"/>
-          </w:tcPr>
-          <w:p>
-            <w:pPr>
-              <w:pStyle w:val="PSI-ComentarioenTabla"/>
-              <w:spacing w:after="240"/>
-              <w:rPr>
-                <w:rFonts w:cstheme="minorHAnsi"/>
-                <w:color w:val="auto"/>
-              </w:rPr>
-            </w:pPr>
-            <w:r>
-              <w:rPr>
-                <w:rFonts w:cstheme="minorHAnsi"/>
-                <w:color w:val="auto"/>
-              </w:rPr>
-              <w:t>20-10-17</w:t>
-            </w:r>
-          </w:p>
-        </w:tc>
-        <w:tc>
-          <w:tcPr>
-            <w:tcW w:w="1274" w:type="dxa"/>
-          </w:tcPr>
-          <w:p>
-            <w:pPr>
-              <w:pStyle w:val="PSI-ComentarioenTabla"/>
-              <w:spacing w:after="240"/>
-              <w:rPr>
-                <w:rFonts w:cstheme="minorHAnsi"/>
-                <w:color w:val="auto"/>
-              </w:rPr>
-            </w:pPr>
-            <w:r>
-              <w:rPr>
-                <w:rFonts w:cstheme="minorHAnsi"/>
-                <w:color w:val="auto"/>
-              </w:rPr>
-              <w:t>03-11-17</w:t>
-            </w:r>
-          </w:p>
-        </w:tc>
-      </w:tr>
-      <w:tr>
-        <w:tc>
-          <w:tcPr>
-            <w:tcW w:w="4678" w:type="dxa"/>
-          </w:tcPr>
-          <w:p>
-            <w:pPr>
-              <w:pStyle w:val="Default"/>
-              <w:rPr>
-                <w:b/>
-                <w:lang w:val="es-AR"/>
-              </w:rPr>
-            </w:pPr>
-            <w:r>
-              <w:rPr>
-                <w:b/>
-                <w:lang w:val="es-AR"/>
-              </w:rPr>
-              <w:t>FIN PRIMERA ITERACION</w:t>
-            </w:r>
-            <w:r>
-              <w:rPr>
-                <w:b/>
-                <w:lang w:val="es-AR"/>
-              </w:rPr>
-              <w:t xml:space="preserve"> FASE ELABORACION</w:t>
-            </w:r>
-          </w:p>
-        </w:tc>
-        <w:tc>
-          <w:tcPr>
-            <w:tcW w:w="1276" w:type="dxa"/>
-          </w:tcPr>
-          <w:p>
-            <w:pPr>
-              <w:pStyle w:val="PSI-ComentarioenTabla"/>
-              <w:spacing w:after="240"/>
-              <w:rPr>
-                <w:rFonts w:cstheme="minorHAnsi"/>
-                <w:b/>
-                <w:color w:val="auto"/>
-              </w:rPr>
-            </w:pPr>
-          </w:p>
-        </w:tc>
-        <w:tc>
-          <w:tcPr>
-            <w:tcW w:w="1276" w:type="dxa"/>
-          </w:tcPr>
-          <w:p>
-            <w:pPr>
-              <w:pStyle w:val="PSI-ComentarioenTabla"/>
-              <w:spacing w:after="240"/>
-              <w:rPr>
-                <w:rFonts w:cstheme="minorHAnsi"/>
-                <w:b/>
-                <w:color w:val="auto"/>
-              </w:rPr>
-            </w:pPr>
-            <w:r>
-              <w:rPr>
-                <w:rFonts w:cstheme="minorHAnsi"/>
-                <w:b/>
-                <w:color w:val="auto"/>
-              </w:rPr>
-              <w:t>14</w:t>
-            </w:r>
-            <w:r>
-              <w:rPr>
-                <w:rFonts w:cstheme="minorHAnsi"/>
-                <w:b/>
-                <w:color w:val="auto"/>
-              </w:rPr>
-              <w:t>-11</w:t>
-            </w:r>
-            <w:r>
-              <w:rPr>
-                <w:rFonts w:cstheme="minorHAnsi"/>
-                <w:b/>
-                <w:color w:val="auto"/>
-              </w:rPr>
-              <w:t>-17</w:t>
-            </w:r>
-          </w:p>
-        </w:tc>
-        <w:tc>
-          <w:tcPr>
-            <w:tcW w:w="1274" w:type="dxa"/>
-          </w:tcPr>
-          <w:p>
-            <w:pPr>
-              <w:pStyle w:val="PSI-ComentarioenTabla"/>
-              <w:spacing w:after="240"/>
-              <w:rPr>
-                <w:rFonts w:cstheme="minorHAnsi"/>
-                <w:b/>
-                <w:color w:val="auto"/>
-              </w:rPr>
-            </w:pPr>
-            <w:r>
-              <w:rPr>
-                <w:rFonts w:cstheme="minorHAnsi"/>
-                <w:b/>
-                <w:color w:val="auto"/>
-              </w:rPr>
-              <w:t>1</w:t>
-            </w:r>
-            <w:r>
-              <w:rPr>
-                <w:rFonts w:cstheme="minorHAnsi"/>
-                <w:b/>
-                <w:color w:val="auto"/>
-              </w:rPr>
-              <w:t>7</w:t>
-            </w:r>
-            <w:r>
-              <w:rPr>
-                <w:rFonts w:cstheme="minorHAnsi"/>
-                <w:b/>
-                <w:color w:val="auto"/>
-              </w:rPr>
-              <w:t>-</w:t>
-            </w:r>
-            <w:r>
-              <w:rPr>
-                <w:rFonts w:cstheme="minorHAnsi"/>
-                <w:b/>
-                <w:color w:val="auto"/>
-              </w:rPr>
-              <w:t>11</w:t>
-            </w:r>
-            <w:r>
-              <w:rPr>
-                <w:rFonts w:cstheme="minorHAnsi"/>
-                <w:b/>
-                <w:color w:val="auto"/>
-              </w:rPr>
-              <w:t>-17</w:t>
-            </w:r>
-          </w:p>
-        </w:tc>
-      </w:tr>
-    </w:tbl>
-    <w:p>
-      <w:pPr>
-        <w:pStyle w:val="PSI-Ttulo1"/>
-      </w:pPr>
-      <w:bookmarkStart w:id="17" w:name="_Toc498596533"/>
-      <w:proofErr w:type="gramStart"/>
-      <w:r>
-        <w:t xml:space="preserve">Evaluación </w:t>
-      </w:r>
-      <w:r>
-        <w:t xml:space="preserve"> Extensión</w:t>
-      </w:r>
-      <w:proofErr w:type="gramEnd"/>
-      <w:r>
-        <w:t xml:space="preserve"> 17-11-17</w:t>
-      </w:r>
-      <w:bookmarkEnd w:id="17"/>
-    </w:p>
-    <w:p>
-      <w:pPr>
-        <w:pStyle w:val="Default"/>
-        <w:jc w:val="both"/>
-        <w:rPr>
-          <w:lang w:val="es-AR"/>
-        </w:rPr>
-      </w:pPr>
-    </w:p>
-    <w:p>
-      <w:pPr>
-        <w:pStyle w:val="PSI-Ttulo1"/>
-      </w:pPr>
-      <w:bookmarkStart w:id="18" w:name="_Toc498596534"/>
-      <w:r>
-        <w:t>Conclusión Extensión</w:t>
-      </w:r>
-      <w:bookmarkEnd w:id="18"/>
-    </w:p>
-    <w:p>
-      <w:pPr>
-        <w:pStyle w:val="Default"/>
-        <w:jc w:val="both"/>
-        <w:rPr>
-          <w:lang w:val="es-AR"/>
-        </w:rPr>
-      </w:pPr>
-    </w:p>
-    <w:p>
-      <w:pPr>
-        <w:pStyle w:val="PSI-Ttulo2"/>
-        <w:rPr>
-          <w:rFonts w:asciiTheme="minorHAnsi" w:hAnsiTheme="minorHAnsi" w:cstheme="minorHAnsi"/>
-          <w:color w:val="92D050"/>
-        </w:rPr>
-      </w:pPr>
-      <w:bookmarkStart w:id="19" w:name="_Toc238197620"/>
-      <w:bookmarkStart w:id="20" w:name="_Toc498596535"/>
-      <w:r>
-        <w:rPr>
-          <w:rFonts w:asciiTheme="minorHAnsi" w:hAnsiTheme="minorHAnsi" w:cstheme="minorHAnsi"/>
-          <w:color w:val="92D050"/>
-        </w:rPr>
-        <w:lastRenderedPageBreak/>
-        <w:t>Estado del repositorio</w:t>
-      </w:r>
-      <w:bookmarkEnd w:id="19"/>
-      <w:r>
-        <w:rPr>
-          <w:rFonts w:asciiTheme="minorHAnsi" w:hAnsiTheme="minorHAnsi" w:cstheme="minorHAnsi"/>
-          <w:color w:val="92D050"/>
-        </w:rPr>
-        <w:t xml:space="preserve"> extensión</w:t>
-      </w:r>
-      <w:bookmarkEnd w:id="20"/>
-    </w:p>
-    <w:p>
-      <w:pPr>
-        <w:pStyle w:val="PSI-Comentario"/>
-        <w:rPr>
-          <w:rFonts w:cstheme="minorHAnsi"/>
-          <w:color w:val="auto"/>
-        </w:rPr>
-      </w:pPr>
-      <w:r>
-        <w:rPr>
-          <w:rFonts w:cstheme="minorHAnsi"/>
-          <w:color w:val="auto"/>
-        </w:rPr>
-        <w:t xml:space="preserve">Revisión del repositorio: </w:t>
-      </w:r>
-    </w:p>
-    <w:p>
-      <w:pPr>
-        <w:pStyle w:val="PSI-Comentario"/>
-        <w:numPr>
-          <w:ilvl w:val="0"/>
-          <w:numId w:val="20"/>
-        </w:numPr>
-        <w:ind w:left="851"/>
-        <w:rPr>
-          <w:rFonts w:cstheme="minorHAnsi"/>
-          <w:color w:val="auto"/>
-        </w:rPr>
-      </w:pPr>
-      <w:r>
-        <w:rPr>
-          <w:rFonts w:cstheme="minorHAnsi"/>
-          <w:color w:val="auto"/>
-        </w:rPr>
-        <w:t xml:space="preserve">Estado Inicial </w:t>
-      </w:r>
-      <w:r>
-        <w:rPr>
-          <w:rFonts w:cstheme="minorHAnsi"/>
-          <w:b/>
-          <w:color w:val="auto"/>
-        </w:rPr>
-        <w:t>142</w:t>
-      </w:r>
-    </w:p>
-    <w:p>
-      <w:pPr>
-        <w:pStyle w:val="PSI-Comentario"/>
-        <w:numPr>
-          <w:ilvl w:val="0"/>
-          <w:numId w:val="20"/>
-        </w:numPr>
-        <w:ind w:left="851"/>
-        <w:rPr>
-          <w:rFonts w:cstheme="minorHAnsi"/>
-          <w:color w:val="auto"/>
-        </w:rPr>
-      </w:pPr>
-      <w:r>
-        <w:rPr>
-          <w:rFonts w:cstheme="minorHAnsi"/>
-          <w:color w:val="auto"/>
-        </w:rPr>
-        <w:t xml:space="preserve">Estado Final </w:t>
-      </w:r>
+      <w:bookmarkStart w:id="15" w:name="_GoBack"/>
+      <w:bookmarkEnd w:id="15"/>
     </w:p>
     <w:sectPr>
       <w:headerReference w:type="default" r:id="rId11"/>
@@ -13201,7 +11944,7 @@
 </file>
 
 <file path=customXml/itemProps2.xml><?xml version="1.0" encoding="utf-8"?>
-<ds:datastoreItem xmlns:ds="http://schemas.openxmlformats.org/officeDocument/2006/customXml" ds:itemID="{99C5B105-F8DF-4198-8733-0A2B10171D9A}">
+<ds:datastoreItem xmlns:ds="http://schemas.openxmlformats.org/officeDocument/2006/customXml" ds:itemID="{49CBBB93-6362-4658-969A-257BDFE718F8}">
   <ds:schemaRefs>
     <ds:schemaRef ds:uri="http://schemas.openxmlformats.org/officeDocument/2006/bibliography"/>
   </ds:schemaRefs>

</xml_diff>

<commit_message>
agregado de la gestion de Riesgos - Anexo I_Construccion_iteracion4.xlsx modificacion de la gestion de riesgos.
</commit_message>
<xml_diff>
--- a/Gestion del Proyecto/Planificacion/7-Plan de Iteración -3- fase Construcción.docx
+++ b/Gestion del Proyecto/Planificacion/7-Plan de Iteración -3- fase Construcción.docx
@@ -1,6 +1,6 @@
 
 <file path=word/document.xml><?xml version="1.0" encoding="utf-8"?>
-<w:document xmlns:wpc="http://schemas.microsoft.com/office/word/2010/wordprocessingCanvas" xmlns:cx="http://schemas.microsoft.com/office/drawing/2014/chartex" xmlns:mc="http://schemas.openxmlformats.org/markup-compatibility/2006" xmlns:o="urn:schemas-microsoft-com:office:office" xmlns:r="http://schemas.openxmlformats.org/officeDocument/2006/relationships" xmlns:m="http://schemas.openxmlformats.org/officeDocument/2006/math" xmlns:v="urn:schemas-microsoft-com:vml" xmlns:wp14="http://schemas.microsoft.com/office/word/2010/wordprocessingDrawing" xmlns:wp="http://schemas.openxmlformats.org/drawingml/2006/wordprocessingDrawing" xmlns:w10="urn:schemas-microsoft-com:office:word" xmlns:w="http://schemas.openxmlformats.org/wordprocessingml/2006/main" xmlns:w14="http://schemas.microsoft.com/office/word/2010/wordml" xmlns:w15="http://schemas.microsoft.com/office/word/2012/wordml" xmlns:w16se="http://schemas.microsoft.com/office/word/2015/wordml/symex" xmlns:wpg="http://schemas.microsoft.com/office/word/2010/wordprocessingGroup" xmlns:wpi="http://schemas.microsoft.com/office/word/2010/wordprocessingInk" xmlns:wne="http://schemas.microsoft.com/office/word/2006/wordml" xmlns:wps="http://schemas.microsoft.com/office/word/2010/wordprocessingShape" mc:Ignorable="w14 w15 w16se wp14">
+<w:document xmlns:wpc="http://schemas.microsoft.com/office/word/2010/wordprocessingCanvas" xmlns:mc="http://schemas.openxmlformats.org/markup-compatibility/2006" xmlns:o="urn:schemas-microsoft-com:office:office" xmlns:r="http://schemas.openxmlformats.org/officeDocument/2006/relationships" xmlns:m="http://schemas.openxmlformats.org/officeDocument/2006/math" xmlns:v="urn:schemas-microsoft-com:vml" xmlns:wp14="http://schemas.microsoft.com/office/word/2010/wordprocessingDrawing" xmlns:wp="http://schemas.openxmlformats.org/drawingml/2006/wordprocessingDrawing" xmlns:w10="urn:schemas-microsoft-com:office:word" xmlns:w="http://schemas.openxmlformats.org/wordprocessingml/2006/main" xmlns:w14="http://schemas.microsoft.com/office/word/2010/wordml" xmlns:w15="http://schemas.microsoft.com/office/word/2012/wordml" xmlns:wpg="http://schemas.microsoft.com/office/word/2010/wordprocessingGroup" xmlns:wpi="http://schemas.microsoft.com/office/word/2010/wordprocessingInk" xmlns:wne="http://schemas.microsoft.com/office/word/2006/wordml" xmlns:wps="http://schemas.microsoft.com/office/word/2010/wordprocessingShape" mc:Ignorable="w14 w15 wp14">
   <w:body>
     <w:sdt>
       <w:sdtPr>
@@ -391,11 +391,11 @@
               <mc:Fallback>
                 <w:pict>
                   <v:group w14:anchorId="1139AF5B" id="Grupo 4" o:spid="_x0000_s1026" style="position:absolute;margin-left:-99.3pt;margin-top:-112.4pt;width:637pt;height:882.6pt;z-index:251695104" coordsize="80899,112090" o:gfxdata="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">
-                    <v:group id="Grupo 3" o:spid="_x0000_s1027" style="position:absolute;width:80899;height:112090" coordsize="80899,112090" o:gfxdata="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">
-                      <v:rect id="Rectangle 6" o:spid="_x0000_s1028" style="position:absolute;top:99060;width:79178;height:10369;visibility:visible;mso-wrap-style:square;v-text-anchor:top" o:gfxdata="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" fillcolor="#92d050" strokecolor="#00b050"/>
-                      <v:rect id="Rectangle 7" o:spid="_x0000_s1029" style="position:absolute;top:2667;width:79178;height:16859;visibility:visible;mso-wrap-style:square;v-text-anchor:top" o:gfxdata="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" fillcolor="#92d050" strokecolor="#00b050"/>
-                      <v:rect id="Rectangle 9" o:spid="_x0000_s1030" style="position:absolute;left:6762;width:908;height:112090;visibility:visible;mso-wrap-style:square;v-text-anchor:top" o:gfxdata="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" fillcolor="#eaf1dd [662]" strokecolor="#00b050"/>
-                      <v:rect id="Rectangle 33" o:spid="_x0000_s1031" style="position:absolute;left:49149;top:1714;width:31750;height:14630;visibility:visible;mso-wrap-style:square;v-text-anchor:top" o:gfxdata="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" filled="f" stroked="f">
+                    <v:group id="Grupo 3" o:spid="_x0000_s1027" style="position:absolute;width:80899;height:112090" coordsize="80899,112090" o:gfxdata="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">
+                      <v:rect id="Rectangle 6" o:spid="_x0000_s1028" style="position:absolute;top:99060;width:79178;height:10369;visibility:visible;mso-wrap-style:square;v-text-anchor:top" o:gfxdata="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" fillcolor="#92d050" strokecolor="#00b050"/>
+                      <v:rect id="Rectangle 7" o:spid="_x0000_s1029" style="position:absolute;top:2667;width:79178;height:16859;visibility:visible;mso-wrap-style:square;v-text-anchor:top" o:gfxdata="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" fillcolor="#92d050" strokecolor="#00b050"/>
+                      <v:rect id="Rectangle 9" o:spid="_x0000_s1030" style="position:absolute;left:6762;width:908;height:112090;visibility:visible;mso-wrap-style:square;v-text-anchor:top" o:gfxdata="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" fillcolor="#eaf1dd [662]" strokecolor="#00b050"/>
+                      <v:rect id="Rectangle 33" o:spid="_x0000_s1031" style="position:absolute;left:49149;top:1714;width:31750;height:14630;visibility:visible;mso-wrap-style:square;v-text-anchor:top" o:gfxdata="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" filled="f" stroked="f">
                         <v:textbox style="mso-fit-shape-to-text:t">
                           <w:txbxContent>
                             <w:p>
@@ -462,7 +462,7 @@
                         </v:textbox>
                       </v:rect>
                     </v:group>
-                    <v:rect id="_x0000_s1032" style="position:absolute;left:25812;top:63055;width:29166;height:39478;visibility:visible;mso-wrap-style:square;v-text-anchor:top" o:gfxdata="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" filled="f" stroked="f">
+                    <v:rect id="_x0000_s1032" style="position:absolute;left:25812;top:63055;width:29166;height:39478;visibility:visible;mso-wrap-style:square;v-text-anchor:top" o:gfxdata="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" filled="f" stroked="f">
                       <v:textbox>
                         <w:txbxContent>
                           <w:p>
@@ -1506,7 +1506,7 @@
               </mc:Choice>
               <mc:Fallback>
                 <w:pict>
-                  <v:rect w14:anchorId="12AEC95D" id="Rectangle 17" o:spid="_x0000_s1026" style="position:absolute;margin-left:315.7pt;margin-top:-95.5pt;width:195.35pt;height:864.15pt;z-index:-251645952;visibility:visible;mso-wrap-style:square;mso-width-percent:0;mso-height-percent:0;mso-wrap-distance-left:9pt;mso-wrap-distance-top:0;mso-wrap-distance-right:9pt;mso-wrap-distance-bottom:0;mso-position-horizontal:absolute;mso-position-horizontal-relative:margin;mso-position-vertical:absolute;mso-position-vertical-relative:margin;mso-width-percent:0;mso-height-percent:0;mso-width-relative:page;mso-height-relative:page;v-text-anchor:top" o:gfxdata="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" fillcolor="#92d050" strokecolor="#ffc000">
+                  <v:rect w14:anchorId="097A28EF" id="Rectangle 17" o:spid="_x0000_s1026" style="position:absolute;margin-left:315.7pt;margin-top:-95.5pt;width:195.35pt;height:864.15pt;z-index:-251645952;visibility:visible;mso-wrap-style:square;mso-width-percent:0;mso-height-percent:0;mso-wrap-distance-left:9pt;mso-wrap-distance-top:0;mso-wrap-distance-right:9pt;mso-wrap-distance-bottom:0;mso-position-horizontal:absolute;mso-position-horizontal-relative:margin;mso-position-vertical:absolute;mso-position-vertical-relative:margin;mso-width-percent:0;mso-height-percent:0;mso-width-relative:page;mso-height-relative:page;v-text-anchor:top" o:gfxdata="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" fillcolor="#92d050" strokecolor="#ffc000">
                     <w10:wrap type="square" anchorx="margin" anchory="margin"/>
                   </v:rect>
                 </w:pict>
@@ -1737,7 +1737,7 @@
       <w:sdtContent>
         <w:p>
           <w:pPr>
-            <w:pStyle w:val="TtuloTDC"/>
+            <w:pStyle w:val="TtulodeTDC"/>
             <w:tabs>
               <w:tab w:val="left" w:pos="5954"/>
             </w:tabs>
@@ -3177,21 +3177,7 @@
         <w:rPr>
           <w:rFonts w:cstheme="minorHAnsi"/>
         </w:rPr>
-        <w:t xml:space="preserve"> fácil y organizada esta tarea, de ser empleada cualquier herramienta </w:t>
-      </w:r>
-      <w:proofErr w:type="gramStart"/>
-      <w:r>
-        <w:rPr>
-          <w:rFonts w:cstheme="minorHAnsi"/>
-        </w:rPr>
-        <w:t>sus resultados debe</w:t>
-      </w:r>
-      <w:proofErr w:type="gramEnd"/>
-      <w:r>
-        <w:rPr>
-          <w:rFonts w:cstheme="minorHAnsi"/>
-        </w:rPr>
-        <w:t xml:space="preserve"> ser reflejados en el </w:t>
+        <w:t xml:space="preserve"> fácil y organizada esta tarea, de ser empleada cualquier herramienta sus resultados debe ser reflejados en el </w:t>
       </w:r>
       <w:r>
         <w:rPr>
@@ -5235,8 +5221,6 @@
                 <w:color w:val="auto"/>
               </w:rPr>
             </w:pPr>
-            <w:bookmarkStart w:id="7" w:name="_GoBack"/>
-            <w:bookmarkEnd w:id="7"/>
           </w:p>
         </w:tc>
         <w:tc>
@@ -5313,7 +5297,7 @@
           <w:rFonts w:cstheme="minorHAnsi"/>
         </w:rPr>
       </w:pPr>
-      <w:bookmarkStart w:id="8" w:name="_Toc238197615"/>
+      <w:bookmarkStart w:id="7" w:name="_Toc238197615"/>
     </w:p>
     <w:p>
       <w:pPr>
@@ -5322,15 +5306,15 @@
           <w:rFonts w:eastAsia="DejaVu Sans"/>
         </w:rPr>
       </w:pPr>
-      <w:bookmarkStart w:id="9" w:name="_Toc498596525"/>
+      <w:bookmarkStart w:id="8" w:name="_Toc498596525"/>
       <w:r>
         <w:rPr>
           <w:rFonts w:eastAsia="DejaVu Sans"/>
         </w:rPr>
         <w:t>Casos de Uso y Escenarios</w:t>
       </w:r>
+      <w:bookmarkEnd w:id="7"/>
       <w:bookmarkEnd w:id="8"/>
-      <w:bookmarkEnd w:id="9"/>
     </w:p>
     <w:p>
       <w:pPr>
@@ -5895,11 +5879,11 @@
       <w:pPr>
         <w:pStyle w:val="PSI-Ttulo1"/>
       </w:pPr>
-      <w:bookmarkStart w:id="10" w:name="_Toc498596526"/>
+      <w:bookmarkStart w:id="9" w:name="_Toc498596526"/>
       <w:r>
         <w:t>Recursos</w:t>
       </w:r>
-      <w:bookmarkEnd w:id="10"/>
+      <w:bookmarkEnd w:id="9"/>
     </w:p>
     <w:p>
       <w:pPr>
@@ -6251,7 +6235,7 @@
       <w:pPr>
         <w:pStyle w:val="PSI-Ttulo1"/>
       </w:pPr>
-      <w:bookmarkStart w:id="11" w:name="_Toc498596527"/>
+      <w:bookmarkStart w:id="10" w:name="_Toc498596527"/>
       <w:r>
         <w:t>Evaluación</w:t>
       </w:r>
@@ -6273,7 +6257,7 @@
       <w:r>
         <w:t>-17</w:t>
       </w:r>
-      <w:bookmarkEnd w:id="11"/>
+      <w:bookmarkEnd w:id="10"/>
     </w:p>
     <w:p>
       <w:pPr>
@@ -6284,7 +6268,7 @@
           <w:u w:val="single"/>
         </w:rPr>
       </w:pPr>
-      <w:bookmarkStart w:id="12" w:name="_Toc498596528"/>
+      <w:bookmarkStart w:id="11" w:name="_Toc498596528"/>
       <w:r>
         <w:rPr>
           <w:rFonts w:asciiTheme="minorHAnsi" w:hAnsiTheme="minorHAnsi" w:cstheme="minorHAnsi"/>
@@ -6292,7 +6276,7 @@
         </w:rPr>
         <w:t>Objetivos Alcanzados</w:t>
       </w:r>
-      <w:bookmarkEnd w:id="12"/>
+      <w:bookmarkEnd w:id="11"/>
     </w:p>
     <w:p>
       <w:pPr>
@@ -6335,7 +6319,7 @@
           <w:color w:val="92D050"/>
         </w:rPr>
       </w:pPr>
-      <w:bookmarkStart w:id="13" w:name="_Toc498596529"/>
+      <w:bookmarkStart w:id="12" w:name="_Toc498596529"/>
       <w:r>
         <w:rPr>
           <w:rFonts w:asciiTheme="minorHAnsi" w:hAnsiTheme="minorHAnsi" w:cstheme="minorHAnsi"/>
@@ -6350,7 +6334,7 @@
         </w:rPr>
         <w:t>lcanzados</w:t>
       </w:r>
-      <w:bookmarkEnd w:id="13"/>
+      <w:bookmarkEnd w:id="12"/>
     </w:p>
     <w:p>
       <w:pPr>
@@ -6448,11 +6432,11 @@
       <w:pPr>
         <w:pStyle w:val="PSI-Ttulo1"/>
       </w:pPr>
-      <w:bookmarkStart w:id="14" w:name="_Toc498596530"/>
+      <w:bookmarkStart w:id="13" w:name="_Toc498596530"/>
       <w:r>
         <w:t>Conclusión</w:t>
       </w:r>
-      <w:bookmarkEnd w:id="14"/>
+      <w:bookmarkEnd w:id="13"/>
     </w:p>
     <w:p>
       <w:pPr>
@@ -6569,7 +6553,7 @@
           <w:color w:val="92D050"/>
         </w:rPr>
       </w:pPr>
-      <w:bookmarkStart w:id="15" w:name="_Toc498596531"/>
+      <w:bookmarkStart w:id="14" w:name="_Toc498596531"/>
       <w:r>
         <w:rPr>
           <w:rFonts w:asciiTheme="minorHAnsi" w:hAnsiTheme="minorHAnsi" w:cstheme="minorHAnsi"/>
@@ -6578,7 +6562,7 @@
         <w:lastRenderedPageBreak/>
         <w:t>Estado del repositorio</w:t>
       </w:r>
-      <w:bookmarkEnd w:id="15"/>
+      <w:bookmarkEnd w:id="14"/>
       <w:r>
         <w:rPr>
           <w:rFonts w:asciiTheme="minorHAnsi" w:hAnsiTheme="minorHAnsi" w:cstheme="minorHAnsi"/>
@@ -6629,7 +6613,15 @@
           <w:b/>
           <w:color w:val="auto"/>
         </w:rPr>
-        <w:t>131</w:t>
+        <w:t>1</w:t>
+      </w:r>
+      <w:r>
+        <w:rPr>
+          <w:rFonts w:cstheme="minorHAnsi"/>
+          <w:b/>
+          <w:color w:val="auto"/>
+        </w:rPr>
+        <w:t>46</w:t>
       </w:r>
     </w:p>
     <w:p>
@@ -6658,8 +6650,10 @@
           <w:b/>
           <w:color w:val="auto"/>
         </w:rPr>
-        <w:t>142</w:t>
-      </w:r>
+        <w:t>155</w:t>
+      </w:r>
+      <w:bookmarkStart w:id="15" w:name="_GoBack"/>
+      <w:bookmarkEnd w:id="15"/>
     </w:p>
     <w:p>
       <w:pPr>
@@ -6684,7 +6678,7 @@
 </file>
 
 <file path=word/endnotes.xml><?xml version="1.0" encoding="utf-8"?>
-<w:endnotes xmlns:wpc="http://schemas.microsoft.com/office/word/2010/wordprocessingCanvas" xmlns:cx="http://schemas.microsoft.com/office/drawing/2014/chartex" xmlns:mc="http://schemas.openxmlformats.org/markup-compatibility/2006" xmlns:o="urn:schemas-microsoft-com:office:office" xmlns:r="http://schemas.openxmlformats.org/officeDocument/2006/relationships" xmlns:m="http://schemas.openxmlformats.org/officeDocument/2006/math" xmlns:v="urn:schemas-microsoft-com:vml" xmlns:wp14="http://schemas.microsoft.com/office/word/2010/wordprocessingDrawing" xmlns:wp="http://schemas.openxmlformats.org/drawingml/2006/wordprocessingDrawing" xmlns:w10="urn:schemas-microsoft-com:office:word" xmlns:w="http://schemas.openxmlformats.org/wordprocessingml/2006/main" xmlns:w14="http://schemas.microsoft.com/office/word/2010/wordml" xmlns:w15="http://schemas.microsoft.com/office/word/2012/wordml" xmlns:w16se="http://schemas.microsoft.com/office/word/2015/wordml/symex" xmlns:wpg="http://schemas.microsoft.com/office/word/2010/wordprocessingGroup" xmlns:wpi="http://schemas.microsoft.com/office/word/2010/wordprocessingInk" xmlns:wne="http://schemas.microsoft.com/office/word/2006/wordml" xmlns:wps="http://schemas.microsoft.com/office/word/2010/wordprocessingShape" mc:Ignorable="w14 w15 w16se wp14">
+<w:endnotes xmlns:wpc="http://schemas.microsoft.com/office/word/2010/wordprocessingCanvas" xmlns:mc="http://schemas.openxmlformats.org/markup-compatibility/2006" xmlns:o="urn:schemas-microsoft-com:office:office" xmlns:r="http://schemas.openxmlformats.org/officeDocument/2006/relationships" xmlns:m="http://schemas.openxmlformats.org/officeDocument/2006/math" xmlns:v="urn:schemas-microsoft-com:vml" xmlns:wp14="http://schemas.microsoft.com/office/word/2010/wordprocessingDrawing" xmlns:wp="http://schemas.openxmlformats.org/drawingml/2006/wordprocessingDrawing" xmlns:w10="urn:schemas-microsoft-com:office:word" xmlns:w="http://schemas.openxmlformats.org/wordprocessingml/2006/main" xmlns:w14="http://schemas.microsoft.com/office/word/2010/wordml" xmlns:w15="http://schemas.microsoft.com/office/word/2012/wordml" xmlns:wpg="http://schemas.microsoft.com/office/word/2010/wordprocessingGroup" xmlns:wpi="http://schemas.microsoft.com/office/word/2010/wordprocessingInk" xmlns:wne="http://schemas.microsoft.com/office/word/2006/wordml" xmlns:wps="http://schemas.microsoft.com/office/word/2010/wordprocessingShape" mc:Ignorable="w14 w15 wp14">
   <w:endnote w:type="separator" w:id="-1">
     <w:p>
       <w:pPr>
@@ -6711,7 +6705,7 @@
 </file>
 
 <file path=word/footer1.xml><?xml version="1.0" encoding="utf-8"?>
-<w:ftr xmlns:wpc="http://schemas.microsoft.com/office/word/2010/wordprocessingCanvas" xmlns:cx="http://schemas.microsoft.com/office/drawing/2014/chartex" xmlns:mc="http://schemas.openxmlformats.org/markup-compatibility/2006" xmlns:o="urn:schemas-microsoft-com:office:office" xmlns:r="http://schemas.openxmlformats.org/officeDocument/2006/relationships" xmlns:m="http://schemas.openxmlformats.org/officeDocument/2006/math" xmlns:v="urn:schemas-microsoft-com:vml" xmlns:wp14="http://schemas.microsoft.com/office/word/2010/wordprocessingDrawing" xmlns:wp="http://schemas.openxmlformats.org/drawingml/2006/wordprocessingDrawing" xmlns:w10="urn:schemas-microsoft-com:office:word" xmlns:w="http://schemas.openxmlformats.org/wordprocessingml/2006/main" xmlns:w14="http://schemas.microsoft.com/office/word/2010/wordml" xmlns:w15="http://schemas.microsoft.com/office/word/2012/wordml" xmlns:w16se="http://schemas.microsoft.com/office/word/2015/wordml/symex" xmlns:wpg="http://schemas.microsoft.com/office/word/2010/wordprocessingGroup" xmlns:wpi="http://schemas.microsoft.com/office/word/2010/wordprocessingInk" xmlns:wne="http://schemas.microsoft.com/office/word/2006/wordml" xmlns:wps="http://schemas.microsoft.com/office/word/2010/wordprocessingShape" mc:Ignorable="w14 w15 w16se wp14">
+<w:ftr xmlns:wpc="http://schemas.microsoft.com/office/word/2010/wordprocessingCanvas" xmlns:mc="http://schemas.openxmlformats.org/markup-compatibility/2006" xmlns:o="urn:schemas-microsoft-com:office:office" xmlns:r="http://schemas.openxmlformats.org/officeDocument/2006/relationships" xmlns:m="http://schemas.openxmlformats.org/officeDocument/2006/math" xmlns:v="urn:schemas-microsoft-com:vml" xmlns:wp14="http://schemas.microsoft.com/office/word/2010/wordprocessingDrawing" xmlns:wp="http://schemas.openxmlformats.org/drawingml/2006/wordprocessingDrawing" xmlns:w10="urn:schemas-microsoft-com:office:word" xmlns:w="http://schemas.openxmlformats.org/wordprocessingml/2006/main" xmlns:w14="http://schemas.microsoft.com/office/word/2010/wordml" xmlns:w15="http://schemas.microsoft.com/office/word/2012/wordml" xmlns:wpg="http://schemas.microsoft.com/office/word/2010/wordprocessingGroup" xmlns:wpi="http://schemas.microsoft.com/office/word/2010/wordprocessingInk" xmlns:wne="http://schemas.microsoft.com/office/word/2006/wordml" xmlns:wps="http://schemas.microsoft.com/office/word/2010/wordprocessingShape" mc:Ignorable="w14 w15 wp14">
   <w:p>
     <w:pPr>
       <w:pStyle w:val="Piedepgina"/>
@@ -7358,7 +7352,7 @@
 </file>
 
 <file path=word/footnotes.xml><?xml version="1.0" encoding="utf-8"?>
-<w:footnotes xmlns:wpc="http://schemas.microsoft.com/office/word/2010/wordprocessingCanvas" xmlns:cx="http://schemas.microsoft.com/office/drawing/2014/chartex" xmlns:mc="http://schemas.openxmlformats.org/markup-compatibility/2006" xmlns:o="urn:schemas-microsoft-com:office:office" xmlns:r="http://schemas.openxmlformats.org/officeDocument/2006/relationships" xmlns:m="http://schemas.openxmlformats.org/officeDocument/2006/math" xmlns:v="urn:schemas-microsoft-com:vml" xmlns:wp14="http://schemas.microsoft.com/office/word/2010/wordprocessingDrawing" xmlns:wp="http://schemas.openxmlformats.org/drawingml/2006/wordprocessingDrawing" xmlns:w10="urn:schemas-microsoft-com:office:word" xmlns:w="http://schemas.openxmlformats.org/wordprocessingml/2006/main" xmlns:w14="http://schemas.microsoft.com/office/word/2010/wordml" xmlns:w15="http://schemas.microsoft.com/office/word/2012/wordml" xmlns:w16se="http://schemas.microsoft.com/office/word/2015/wordml/symex" xmlns:wpg="http://schemas.microsoft.com/office/word/2010/wordprocessingGroup" xmlns:wpi="http://schemas.microsoft.com/office/word/2010/wordprocessingInk" xmlns:wne="http://schemas.microsoft.com/office/word/2006/wordml" xmlns:wps="http://schemas.microsoft.com/office/word/2010/wordprocessingShape" mc:Ignorable="w14 w15 w16se wp14">
+<w:footnotes xmlns:wpc="http://schemas.microsoft.com/office/word/2010/wordprocessingCanvas" xmlns:mc="http://schemas.openxmlformats.org/markup-compatibility/2006" xmlns:o="urn:schemas-microsoft-com:office:office" xmlns:r="http://schemas.openxmlformats.org/officeDocument/2006/relationships" xmlns:m="http://schemas.openxmlformats.org/officeDocument/2006/math" xmlns:v="urn:schemas-microsoft-com:vml" xmlns:wp14="http://schemas.microsoft.com/office/word/2010/wordprocessingDrawing" xmlns:wp="http://schemas.openxmlformats.org/drawingml/2006/wordprocessingDrawing" xmlns:w10="urn:schemas-microsoft-com:office:word" xmlns:w="http://schemas.openxmlformats.org/wordprocessingml/2006/main" xmlns:w14="http://schemas.microsoft.com/office/word/2010/wordml" xmlns:w15="http://schemas.microsoft.com/office/word/2012/wordml" xmlns:wpg="http://schemas.microsoft.com/office/word/2010/wordprocessingGroup" xmlns:wpi="http://schemas.microsoft.com/office/word/2010/wordprocessingInk" xmlns:wne="http://schemas.microsoft.com/office/word/2006/wordml" xmlns:wps="http://schemas.microsoft.com/office/word/2010/wordprocessingShape" mc:Ignorable="w14 w15 wp14">
   <w:footnote w:type="separator" w:id="-1">
     <w:p>
       <w:pPr>
@@ -7385,7 +7379,7 @@
 </file>
 
 <file path=word/header1.xml><?xml version="1.0" encoding="utf-8"?>
-<w:hdr xmlns:wpc="http://schemas.microsoft.com/office/word/2010/wordprocessingCanvas" xmlns:cx="http://schemas.microsoft.com/office/drawing/2014/chartex" xmlns:mc="http://schemas.openxmlformats.org/markup-compatibility/2006" xmlns:o="urn:schemas-microsoft-com:office:office" xmlns:r="http://schemas.openxmlformats.org/officeDocument/2006/relationships" xmlns:m="http://schemas.openxmlformats.org/officeDocument/2006/math" xmlns:v="urn:schemas-microsoft-com:vml" xmlns:wp14="http://schemas.microsoft.com/office/word/2010/wordprocessingDrawing" xmlns:wp="http://schemas.openxmlformats.org/drawingml/2006/wordprocessingDrawing" xmlns:w10="urn:schemas-microsoft-com:office:word" xmlns:w="http://schemas.openxmlformats.org/wordprocessingml/2006/main" xmlns:w14="http://schemas.microsoft.com/office/word/2010/wordml" xmlns:w15="http://schemas.microsoft.com/office/word/2012/wordml" xmlns:w16se="http://schemas.microsoft.com/office/word/2015/wordml/symex" xmlns:wpg="http://schemas.microsoft.com/office/word/2010/wordprocessingGroup" xmlns:wpi="http://schemas.microsoft.com/office/word/2010/wordprocessingInk" xmlns:wne="http://schemas.microsoft.com/office/word/2006/wordml" xmlns:wps="http://schemas.microsoft.com/office/word/2010/wordprocessingShape" mc:Ignorable="w14 w15 w16se wp14">
+<w:hdr xmlns:wpc="http://schemas.microsoft.com/office/word/2010/wordprocessingCanvas" xmlns:mc="http://schemas.openxmlformats.org/markup-compatibility/2006" xmlns:o="urn:schemas-microsoft-com:office:office" xmlns:r="http://schemas.openxmlformats.org/officeDocument/2006/relationships" xmlns:m="http://schemas.openxmlformats.org/officeDocument/2006/math" xmlns:v="urn:schemas-microsoft-com:vml" xmlns:wp14="http://schemas.microsoft.com/office/word/2010/wordprocessingDrawing" xmlns:wp="http://schemas.openxmlformats.org/drawingml/2006/wordprocessingDrawing" xmlns:w10="urn:schemas-microsoft-com:office:word" xmlns:w="http://schemas.openxmlformats.org/wordprocessingml/2006/main" xmlns:w14="http://schemas.microsoft.com/office/word/2010/wordml" xmlns:w15="http://schemas.microsoft.com/office/word/2012/wordml" xmlns:wpg="http://schemas.microsoft.com/office/word/2010/wordprocessingGroup" xmlns:wpi="http://schemas.microsoft.com/office/word/2010/wordprocessingInk" xmlns:wne="http://schemas.microsoft.com/office/word/2006/wordml" xmlns:wps="http://schemas.microsoft.com/office/word/2010/wordprocessingShape" mc:Ignorable="w14 w15 wp14">
   <w:p>
     <w:pPr>
       <w:pStyle w:val="Encabezado"/>
@@ -7611,8 +7605,8 @@
 </file>
 
 <file path=word/numbering.xml><?xml version="1.0" encoding="utf-8"?>
-<w:numbering xmlns:wpc="http://schemas.microsoft.com/office/word/2010/wordprocessingCanvas" xmlns:cx="http://schemas.microsoft.com/office/drawing/2014/chartex" xmlns:mc="http://schemas.openxmlformats.org/markup-compatibility/2006" xmlns:o="urn:schemas-microsoft-com:office:office" xmlns:r="http://schemas.openxmlformats.org/officeDocument/2006/relationships" xmlns:m="http://schemas.openxmlformats.org/officeDocument/2006/math" xmlns:v="urn:schemas-microsoft-com:vml" xmlns:wp14="http://schemas.microsoft.com/office/word/2010/wordprocessingDrawing" xmlns:wp="http://schemas.openxmlformats.org/drawingml/2006/wordprocessingDrawing" xmlns:w10="urn:schemas-microsoft-com:office:word" xmlns:w="http://schemas.openxmlformats.org/wordprocessingml/2006/main" xmlns:w14="http://schemas.microsoft.com/office/word/2010/wordml" xmlns:w15="http://schemas.microsoft.com/office/word/2012/wordml" xmlns:w16se="http://schemas.microsoft.com/office/word/2015/wordml/symex" xmlns:wpg="http://schemas.microsoft.com/office/word/2010/wordprocessingGroup" xmlns:wpi="http://schemas.microsoft.com/office/word/2010/wordprocessingInk" xmlns:wne="http://schemas.microsoft.com/office/word/2006/wordml" xmlns:wps="http://schemas.microsoft.com/office/word/2010/wordprocessingShape" mc:Ignorable="w14 w15 w16se wp14">
-  <w:abstractNum w:abstractNumId="0" w15:restartNumberingAfterBreak="0">
+<w:numbering xmlns:wpc="http://schemas.microsoft.com/office/word/2010/wordprocessingCanvas" xmlns:mc="http://schemas.openxmlformats.org/markup-compatibility/2006" xmlns:o="urn:schemas-microsoft-com:office:office" xmlns:r="http://schemas.openxmlformats.org/officeDocument/2006/relationships" xmlns:m="http://schemas.openxmlformats.org/officeDocument/2006/math" xmlns:v="urn:schemas-microsoft-com:vml" xmlns:wp14="http://schemas.microsoft.com/office/word/2010/wordprocessingDrawing" xmlns:wp="http://schemas.openxmlformats.org/drawingml/2006/wordprocessingDrawing" xmlns:w10="urn:schemas-microsoft-com:office:word" xmlns:w="http://schemas.openxmlformats.org/wordprocessingml/2006/main" xmlns:w14="http://schemas.microsoft.com/office/word/2010/wordml" xmlns:w15="http://schemas.microsoft.com/office/word/2012/wordml" xmlns:wpg="http://schemas.microsoft.com/office/word/2010/wordprocessingGroup" xmlns:wpi="http://schemas.microsoft.com/office/word/2010/wordprocessingInk" xmlns:wne="http://schemas.microsoft.com/office/word/2006/wordml" xmlns:wps="http://schemas.microsoft.com/office/word/2010/wordprocessingShape" mc:Ignorable="w14 w15 wp14">
+  <w:abstractNum w:abstractNumId="0">
     <w:nsid w:val="00000003"/>
     <w:multiLevelType w:val="multilevel"/>
     <w:tmpl w:val="00000003"/>
@@ -7770,7 +7764,7 @@
       </w:rPr>
     </w:lvl>
   </w:abstractNum>
-  <w:abstractNum w:abstractNumId="1" w15:restartNumberingAfterBreak="0">
+  <w:abstractNum w:abstractNumId="1">
     <w:nsid w:val="00000004"/>
     <w:multiLevelType w:val="multilevel"/>
     <w:tmpl w:val="796A7516"/>
@@ -7928,7 +7922,7 @@
       </w:rPr>
     </w:lvl>
   </w:abstractNum>
-  <w:abstractNum w:abstractNumId="2" w15:restartNumberingAfterBreak="0">
+  <w:abstractNum w:abstractNumId="2">
     <w:nsid w:val="00000005"/>
     <w:multiLevelType w:val="multilevel"/>
     <w:tmpl w:val="00000005"/>
@@ -8086,7 +8080,7 @@
       </w:rPr>
     </w:lvl>
   </w:abstractNum>
-  <w:abstractNum w:abstractNumId="3" w15:restartNumberingAfterBreak="0">
+  <w:abstractNum w:abstractNumId="3">
     <w:nsid w:val="00000006"/>
     <w:multiLevelType w:val="multilevel"/>
     <w:tmpl w:val="00000006"/>
@@ -8244,7 +8238,7 @@
       </w:rPr>
     </w:lvl>
   </w:abstractNum>
-  <w:abstractNum w:abstractNumId="4" w15:restartNumberingAfterBreak="0">
+  <w:abstractNum w:abstractNumId="4">
     <w:nsid w:val="05D32AB7"/>
     <w:multiLevelType w:val="multilevel"/>
     <w:tmpl w:val="FFFFFFFF"/>
@@ -8393,7 +8387,7 @@
       </w:rPr>
     </w:lvl>
   </w:abstractNum>
-  <w:abstractNum w:abstractNumId="5" w15:restartNumberingAfterBreak="0">
+  <w:abstractNum w:abstractNumId="5">
     <w:nsid w:val="11EC450D"/>
     <w:multiLevelType w:val="hybridMultilevel"/>
     <w:tmpl w:val="8D1847A2"/>
@@ -8506,7 +8500,7 @@
       </w:rPr>
     </w:lvl>
   </w:abstractNum>
-  <w:abstractNum w:abstractNumId="6" w15:restartNumberingAfterBreak="0">
+  <w:abstractNum w:abstractNumId="6">
     <w:nsid w:val="21B95D36"/>
     <w:multiLevelType w:val="hybridMultilevel"/>
     <w:tmpl w:val="E294EA5E"/>
@@ -8618,7 +8612,7 @@
       </w:rPr>
     </w:lvl>
   </w:abstractNum>
-  <w:abstractNum w:abstractNumId="7" w15:restartNumberingAfterBreak="0">
+  <w:abstractNum w:abstractNumId="7">
     <w:nsid w:val="2467456B"/>
     <w:multiLevelType w:val="hybridMultilevel"/>
     <w:tmpl w:val="0D166FBE"/>
@@ -8730,7 +8724,7 @@
       </w:rPr>
     </w:lvl>
   </w:abstractNum>
-  <w:abstractNum w:abstractNumId="8" w15:restartNumberingAfterBreak="0">
+  <w:abstractNum w:abstractNumId="8">
     <w:nsid w:val="255F5799"/>
     <w:multiLevelType w:val="hybridMultilevel"/>
     <w:tmpl w:val="B8F40458"/>
@@ -8816,7 +8810,7 @@
       </w:pPr>
     </w:lvl>
   </w:abstractNum>
-  <w:abstractNum w:abstractNumId="9" w15:restartNumberingAfterBreak="0">
+  <w:abstractNum w:abstractNumId="9">
     <w:nsid w:val="302D6732"/>
     <w:multiLevelType w:val="hybridMultilevel"/>
     <w:tmpl w:val="67FEF8B2"/>
@@ -8929,7 +8923,7 @@
       </w:rPr>
     </w:lvl>
   </w:abstractNum>
-  <w:abstractNum w:abstractNumId="10" w15:restartNumberingAfterBreak="0">
+  <w:abstractNum w:abstractNumId="10">
     <w:nsid w:val="487036EC"/>
     <w:multiLevelType w:val="hybridMultilevel"/>
     <w:tmpl w:val="BDFE724A"/>
@@ -9015,7 +9009,7 @@
       </w:pPr>
     </w:lvl>
   </w:abstractNum>
-  <w:abstractNum w:abstractNumId="11" w15:restartNumberingAfterBreak="0">
+  <w:abstractNum w:abstractNumId="11">
     <w:nsid w:val="518521F3"/>
     <w:multiLevelType w:val="hybridMultilevel"/>
     <w:tmpl w:val="24E4A1A6"/>
@@ -9128,7 +9122,7 @@
       </w:rPr>
     </w:lvl>
   </w:abstractNum>
-  <w:abstractNum w:abstractNumId="12" w15:restartNumberingAfterBreak="0">
+  <w:abstractNum w:abstractNumId="12">
     <w:nsid w:val="52D90BB8"/>
     <w:multiLevelType w:val="hybridMultilevel"/>
     <w:tmpl w:val="1D2461DE"/>
@@ -9242,7 +9236,7 @@
       </w:rPr>
     </w:lvl>
   </w:abstractNum>
-  <w:abstractNum w:abstractNumId="13" w15:restartNumberingAfterBreak="0">
+  <w:abstractNum w:abstractNumId="13">
     <w:nsid w:val="548E177D"/>
     <w:multiLevelType w:val="hybridMultilevel"/>
     <w:tmpl w:val="A88C859C"/>
@@ -9356,7 +9350,7 @@
       </w:rPr>
     </w:lvl>
   </w:abstractNum>
-  <w:abstractNum w:abstractNumId="14" w15:restartNumberingAfterBreak="0">
+  <w:abstractNum w:abstractNumId="14">
     <w:nsid w:val="57686FD4"/>
     <w:multiLevelType w:val="hybridMultilevel"/>
     <w:tmpl w:val="04CC7B74"/>
@@ -9469,7 +9463,7 @@
       </w:rPr>
     </w:lvl>
   </w:abstractNum>
-  <w:abstractNum w:abstractNumId="15" w15:restartNumberingAfterBreak="0">
+  <w:abstractNum w:abstractNumId="15">
     <w:nsid w:val="5B4C4C4B"/>
     <w:multiLevelType w:val="hybridMultilevel"/>
     <w:tmpl w:val="30384556"/>
@@ -9582,7 +9576,7 @@
       </w:rPr>
     </w:lvl>
   </w:abstractNum>
-  <w:abstractNum w:abstractNumId="16" w15:restartNumberingAfterBreak="0">
+  <w:abstractNum w:abstractNumId="16">
     <w:nsid w:val="5EC861E0"/>
     <w:multiLevelType w:val="hybridMultilevel"/>
     <w:tmpl w:val="26922D9C"/>
@@ -9696,7 +9690,7 @@
       </w:rPr>
     </w:lvl>
   </w:abstractNum>
-  <w:abstractNum w:abstractNumId="17" w15:restartNumberingAfterBreak="0">
+  <w:abstractNum w:abstractNumId="17">
     <w:nsid w:val="60AA1569"/>
     <w:multiLevelType w:val="hybridMultilevel"/>
     <w:tmpl w:val="2536D340"/>
@@ -9809,7 +9803,7 @@
       </w:rPr>
     </w:lvl>
   </w:abstractNum>
-  <w:abstractNum w:abstractNumId="18" w15:restartNumberingAfterBreak="0">
+  <w:abstractNum w:abstractNumId="18">
     <w:nsid w:val="708E589C"/>
     <w:multiLevelType w:val="multilevel"/>
     <w:tmpl w:val="381042DE"/>
@@ -9949,7 +9943,7 @@
       </w:rPr>
     </w:lvl>
   </w:abstractNum>
-  <w:abstractNum w:abstractNumId="19" w15:restartNumberingAfterBreak="0">
+  <w:abstractNum w:abstractNumId="19">
     <w:nsid w:val="75C1381E"/>
     <w:multiLevelType w:val="hybridMultilevel"/>
     <w:tmpl w:val="940ABE2A"/>
@@ -10061,7 +10055,7 @@
       </w:rPr>
     </w:lvl>
   </w:abstractNum>
-  <w:abstractNum w:abstractNumId="20" w15:restartNumberingAfterBreak="0">
+  <w:abstractNum w:abstractNumId="20">
     <w:nsid w:val="7DD64906"/>
     <w:multiLevelType w:val="hybridMultilevel"/>
     <w:tmpl w:val="795E7434"/>
@@ -10175,7 +10169,7 @@
       </w:rPr>
     </w:lvl>
   </w:abstractNum>
-  <w:abstractNum w:abstractNumId="21" w15:restartNumberingAfterBreak="0">
+  <w:abstractNum w:abstractNumId="21">
     <w:nsid w:val="7EBC55E3"/>
     <w:multiLevelType w:val="hybridMultilevel"/>
     <w:tmpl w:val="68D07CCE"/>
@@ -10370,7 +10364,7 @@
 </file>
 
 <file path=word/styles.xml><?xml version="1.0" encoding="utf-8"?>
-<w:styles xmlns:mc="http://schemas.openxmlformats.org/markup-compatibility/2006" xmlns:r="http://schemas.openxmlformats.org/officeDocument/2006/relationships" xmlns:w="http://schemas.openxmlformats.org/wordprocessingml/2006/main" xmlns:w14="http://schemas.microsoft.com/office/word/2010/wordml" xmlns:w15="http://schemas.microsoft.com/office/word/2012/wordml" xmlns:w16se="http://schemas.microsoft.com/office/word/2015/wordml/symex" mc:Ignorable="w14 w15 w16se">
+<w:styles xmlns:mc="http://schemas.openxmlformats.org/markup-compatibility/2006" xmlns:r="http://schemas.openxmlformats.org/officeDocument/2006/relationships" xmlns:w="http://schemas.openxmlformats.org/wordprocessingml/2006/main" xmlns:w14="http://schemas.microsoft.com/office/word/2010/wordml" xmlns:w15="http://schemas.microsoft.com/office/word/2012/wordml" mc:Ignorable="w14 w15">
   <w:docDefaults>
     <w:rPrDefault>
       <w:rPr>
@@ -11245,7 +11239,7 @@
       <w:u w:val="single"/>
     </w:rPr>
   </w:style>
-  <w:style w:type="paragraph" w:styleId="TtuloTDC">
+  <w:style w:type="paragraph" w:styleId="TtulodeTDC">
     <w:name w:val="TOC Heading"/>
     <w:basedOn w:val="Ttulo1"/>
     <w:next w:val="Normal"/>
@@ -11417,11 +11411,11 @@
     <w:qFormat/>
     <w:rsid w:val="005F60BA"/>
   </w:style>
-  <w:style w:type="paragraph" w:styleId="Ttulo">
+  <w:style w:type="paragraph" w:styleId="Puesto">
     <w:name w:val="Title"/>
     <w:basedOn w:val="Normal"/>
     <w:next w:val="Normal"/>
-    <w:link w:val="TtuloCar"/>
+    <w:link w:val="PuestoCar"/>
     <w:uiPriority w:val="10"/>
     <w:qFormat/>
     <w:rsid w:val="009A3173"/>
@@ -11441,10 +11435,10 @@
       <w:szCs w:val="52"/>
     </w:rPr>
   </w:style>
-  <w:style w:type="character" w:customStyle="1" w:styleId="TtuloCar">
-    <w:name w:val="Título Car"/>
+  <w:style w:type="character" w:customStyle="1" w:styleId="PuestoCar">
+    <w:name w:val="Puesto Car"/>
     <w:basedOn w:val="Fuentedeprrafopredeter"/>
-    <w:link w:val="Ttulo"/>
+    <w:link w:val="Puesto"/>
     <w:uiPriority w:val="10"/>
     <w:rsid w:val="009A3173"/>
     <w:rPr>
@@ -11458,7 +11452,7 @@
   </w:style>
   <w:style w:type="paragraph" w:customStyle="1" w:styleId="PSI-Ttulo">
     <w:name w:val="PSI - Título"/>
-    <w:basedOn w:val="Ttulo"/>
+    <w:basedOn w:val="Puesto"/>
     <w:autoRedefine/>
     <w:qFormat/>
     <w:rsid w:val="009A3173"/>
@@ -11504,6 +11498,7 @@
       <w:lang w:val="en-US"/>
     </w:rPr>
     <w:tblPr>
+      <w:tblInd w:w="0" w:type="dxa"/>
       <w:tblBorders>
         <w:top w:val="single" w:sz="4" w:space="0" w:color="auto"/>
         <w:left w:val="single" w:sz="4" w:space="0" w:color="auto"/>
@@ -11512,6 +11507,12 @@
         <w:insideH w:val="single" w:sz="4" w:space="0" w:color="auto"/>
         <w:insideV w:val="single" w:sz="4" w:space="0" w:color="auto"/>
       </w:tblBorders>
+      <w:tblCellMar>
+        <w:top w:w="0" w:type="dxa"/>
+        <w:left w:w="108" w:type="dxa"/>
+        <w:bottom w:w="0" w:type="dxa"/>
+        <w:right w:w="108" w:type="dxa"/>
+      </w:tblCellMar>
     </w:tblPr>
   </w:style>
   <w:style w:type="table" w:customStyle="1" w:styleId="Tabladecuadrcula2-nfasis31">
@@ -11525,12 +11526,19 @@
     <w:tblPr>
       <w:tblStyleRowBandSize w:val="1"/>
       <w:tblStyleColBandSize w:val="1"/>
+      <w:tblInd w:w="0" w:type="dxa"/>
       <w:tblBorders>
         <w:top w:val="single" w:sz="2" w:space="0" w:color="C2D69B" w:themeColor="accent3" w:themeTint="99"/>
         <w:bottom w:val="single" w:sz="2" w:space="0" w:color="C2D69B" w:themeColor="accent3" w:themeTint="99"/>
         <w:insideH w:val="single" w:sz="2" w:space="0" w:color="C2D69B" w:themeColor="accent3" w:themeTint="99"/>
         <w:insideV w:val="single" w:sz="2" w:space="0" w:color="C2D69B" w:themeColor="accent3" w:themeTint="99"/>
       </w:tblBorders>
+      <w:tblCellMar>
+        <w:top w:w="0" w:type="dxa"/>
+        <w:left w:w="108" w:type="dxa"/>
+        <w:bottom w:w="0" w:type="dxa"/>
+        <w:right w:w="108" w:type="dxa"/>
+      </w:tblCellMar>
     </w:tblPr>
     <w:tblStylePr w:type="firstRow">
       <w:rPr>
@@ -11933,7 +11941,7 @@
 </file>
 
 <file path=customXml/itemProps2.xml><?xml version="1.0" encoding="utf-8"?>
-<ds:datastoreItem xmlns:ds="http://schemas.openxmlformats.org/officeDocument/2006/customXml" ds:itemID="{D710CFA3-0E5C-4ECD-8434-5C0F09911777}">
+<ds:datastoreItem xmlns:ds="http://schemas.openxmlformats.org/officeDocument/2006/customXml" ds:itemID="{DFE428FE-E878-4D6D-94FE-668777DF5C1A}">
   <ds:schemaRefs>
     <ds:schemaRef ds:uri="http://schemas.openxmlformats.org/officeDocument/2006/bibliography"/>
   </ds:schemaRefs>

</xml_diff>